<commit_message>
Started work on Face Recognition Module
</commit_message>
<xml_diff>
--- a/Notes.docx
+++ b/Notes.docx
@@ -40,7 +40,6 @@
           <w:u w:val="single"/>
         </w:rPr>
       </w:pPr>
-      <w:proofErr w:type="spellStart"/>
       <w:r>
         <w:rPr>
           <w:rFonts w:ascii="Times New Roman" w:hAnsi="Times New Roman" w:cs="Times New Roman"/>
@@ -50,19 +49,7 @@
           <w:szCs w:val="36"/>
           <w:u w:val="single"/>
         </w:rPr>
-        <w:t>ScholarWatch</w:t>
-      </w:r>
-      <w:proofErr w:type="spellEnd"/>
-      <w:r>
-        <w:rPr>
-          <w:rFonts w:ascii="Times New Roman" w:hAnsi="Times New Roman" w:cs="Times New Roman"/>
-          <w:b/>
-          <w:bCs/>
-          <w:sz w:val="36"/>
-          <w:szCs w:val="36"/>
-          <w:u w:val="single"/>
-        </w:rPr>
-        <w:t>: AI-Powered Student Surveillance System</w:t>
+        <w:t>ScholarWatch: AI-Powered Student Surveillance System</w:t>
       </w:r>
     </w:p>
     <w:p>
@@ -87,41 +74,37 @@
           <w:szCs w:val="28"/>
         </w:rPr>
       </w:pPr>
-      <w:proofErr w:type="gramStart"/>
-      <w:r>
-        <w:rPr>
-          <w:rFonts w:ascii="Times New Roman" w:hAnsi="Times New Roman" w:cs="Times New Roman"/>
-          <w:sz w:val="28"/>
-          <w:szCs w:val="28"/>
-        </w:rPr>
-        <w:t>Plan:-</w:t>
-      </w:r>
-      <w:proofErr w:type="gramEnd"/>
-      <w:r>
-        <w:rPr>
-          <w:rFonts w:ascii="Times New Roman" w:hAnsi="Times New Roman" w:cs="Times New Roman"/>
-          <w:sz w:val="28"/>
-          <w:szCs w:val="28"/>
-        </w:rPr>
-        <w:t xml:space="preserve"> Create 3 models Smartphone detection, Face recognition, Gesture or posture recognition and merge all three into one to monitor students from a </w:t>
-      </w:r>
-      <w:proofErr w:type="spellStart"/>
-      <w:r>
-        <w:rPr>
-          <w:rFonts w:ascii="Times New Roman" w:hAnsi="Times New Roman" w:cs="Times New Roman"/>
-          <w:sz w:val="28"/>
-          <w:szCs w:val="28"/>
-        </w:rPr>
-        <w:t>cctv</w:t>
-      </w:r>
-      <w:proofErr w:type="spellEnd"/>
-      <w:r>
-        <w:rPr>
-          <w:rFonts w:ascii="Times New Roman" w:hAnsi="Times New Roman" w:cs="Times New Roman"/>
-          <w:sz w:val="28"/>
-          <w:szCs w:val="28"/>
-        </w:rPr>
-        <w:t xml:space="preserve"> feed. It will monitor students and see if a particular student is using mobile phone or if he is peeking left right etc.</w:t>
+      <w:r>
+        <w:rPr>
+          <w:rFonts w:ascii="Times New Roman" w:hAnsi="Times New Roman" w:cs="Times New Roman"/>
+          <w:sz w:val="28"/>
+          <w:szCs w:val="28"/>
+        </w:rPr>
+        <w:t xml:space="preserve">Plan:- Create 3 models Smartphone detection, Face recognition, </w:t>
+      </w:r>
+      <w:r>
+        <w:rPr>
+          <w:rFonts w:ascii="Times New Roman" w:hAnsi="Times New Roman" w:cs="Times New Roman"/>
+          <w:sz w:val="28"/>
+          <w:szCs w:val="28"/>
+        </w:rPr>
+        <w:t xml:space="preserve">Head pose </w:t>
+      </w:r>
+      <w:r>
+        <w:rPr>
+          <w:rFonts w:ascii="Times New Roman" w:hAnsi="Times New Roman" w:cs="Times New Roman"/>
+          <w:sz w:val="28"/>
+          <w:szCs w:val="28"/>
+        </w:rPr>
+        <w:t>estimation</w:t>
+      </w:r>
+      <w:r>
+        <w:rPr>
+          <w:rFonts w:ascii="Times New Roman" w:hAnsi="Times New Roman" w:cs="Times New Roman"/>
+          <w:sz w:val="28"/>
+          <w:szCs w:val="28"/>
+        </w:rPr>
+        <w:t xml:space="preserve"> and merge all three into one to monitor students from a cctv feed. It will monitor students and see if a particular student is using mobile phone or if he is peeking left right etc.</w:t>
       </w:r>
     </w:p>
     <w:p>
@@ -137,23 +120,13 @@
           <w:szCs w:val="28"/>
         </w:rPr>
       </w:pPr>
-      <w:proofErr w:type="spellStart"/>
-      <w:r>
-        <w:rPr>
-          <w:rFonts w:ascii="Times New Roman" w:hAnsi="Times New Roman" w:cs="Times New Roman"/>
-          <w:sz w:val="28"/>
-          <w:szCs w:val="28"/>
-        </w:rPr>
-        <w:t>Jupyer</w:t>
-      </w:r>
-      <w:proofErr w:type="spellEnd"/>
-      <w:r>
-        <w:rPr>
-          <w:rFonts w:ascii="Times New Roman" w:hAnsi="Times New Roman" w:cs="Times New Roman"/>
-          <w:sz w:val="28"/>
-          <w:szCs w:val="28"/>
-        </w:rPr>
-        <w:t xml:space="preserve"> notebook will be my work environment with python 3,10 and tensorflow2.15</w:t>
+      <w:r>
+        <w:rPr>
+          <w:rFonts w:ascii="Times New Roman" w:hAnsi="Times New Roman" w:cs="Times New Roman"/>
+          <w:sz w:val="28"/>
+          <w:szCs w:val="28"/>
+        </w:rPr>
+        <w:t>Jupyer notebook will be my work environment with python 3,10 and tensorflow2.15</w:t>
       </w:r>
     </w:p>
     <w:p>
@@ -202,25 +175,7 @@
           <w:sz w:val="28"/>
           <w:szCs w:val="28"/>
         </w:rPr>
-        <w:t xml:space="preserve">Created a </w:t>
-      </w:r>
-      <w:proofErr w:type="spellStart"/>
-      <w:r>
-        <w:rPr>
-          <w:rFonts w:ascii="Times New Roman" w:hAnsi="Times New Roman" w:cs="Times New Roman"/>
-          <w:sz w:val="28"/>
-          <w:szCs w:val="28"/>
-        </w:rPr>
-        <w:t>venv</w:t>
-      </w:r>
-      <w:proofErr w:type="spellEnd"/>
-      <w:r>
-        <w:rPr>
-          <w:rFonts w:ascii="Times New Roman" w:hAnsi="Times New Roman" w:cs="Times New Roman"/>
-          <w:sz w:val="28"/>
-          <w:szCs w:val="28"/>
-        </w:rPr>
-        <w:t xml:space="preserve"> </w:t>
+        <w:t xml:space="preserve">Created a venv </w:t>
       </w:r>
       <w:r>
         <w:rPr>
@@ -236,25 +191,7 @@
           <w:sz w:val="28"/>
           <w:szCs w:val="28"/>
         </w:rPr>
-        <w:t>-</w:t>
-      </w:r>
-      <w:proofErr w:type="spellStart"/>
-      <w:r>
-        <w:rPr>
-          <w:rFonts w:ascii="Times New Roman" w:hAnsi="Times New Roman" w:cs="Times New Roman"/>
-          <w:sz w:val="28"/>
-          <w:szCs w:val="28"/>
-        </w:rPr>
-        <w:t>venv</w:t>
-      </w:r>
-      <w:proofErr w:type="spellEnd"/>
-      <w:r>
-        <w:rPr>
-          <w:rFonts w:ascii="Times New Roman" w:hAnsi="Times New Roman" w:cs="Times New Roman"/>
-          <w:sz w:val="28"/>
-          <w:szCs w:val="28"/>
-        </w:rPr>
-        <w:t xml:space="preserve"> and activated it</w:t>
+        <w:t>-venv and activated it</w:t>
       </w:r>
     </w:p>
     <w:p>
@@ -276,36 +213,8 @@
           <w:sz w:val="28"/>
           <w:szCs w:val="28"/>
         </w:rPr>
-        <w:t xml:space="preserve">Installed </w:t>
-      </w:r>
-      <w:proofErr w:type="spellStart"/>
-      <w:r>
-        <w:rPr>
-          <w:rFonts w:ascii="Times New Roman" w:hAnsi="Times New Roman" w:cs="Times New Roman"/>
-          <w:sz w:val="28"/>
-          <w:szCs w:val="28"/>
-        </w:rPr>
-        <w:t>juptyter</w:t>
-      </w:r>
-      <w:proofErr w:type="spellEnd"/>
-      <w:r>
-        <w:rPr>
-          <w:rFonts w:ascii="Times New Roman" w:hAnsi="Times New Roman" w:cs="Times New Roman"/>
-          <w:sz w:val="28"/>
-          <w:szCs w:val="28"/>
-        </w:rPr>
-        <w:t xml:space="preserve"> notebook and </w:t>
-      </w:r>
-      <w:proofErr w:type="spellStart"/>
-      <w:r>
-        <w:rPr>
-          <w:rFonts w:ascii="Times New Roman" w:hAnsi="Times New Roman" w:cs="Times New Roman"/>
-          <w:sz w:val="28"/>
-          <w:szCs w:val="28"/>
-        </w:rPr>
-        <w:t>ipykernel</w:t>
-      </w:r>
-      <w:proofErr w:type="spellEnd"/>
+        <w:t>Installed juptyter notebook and ipykernel</w:t>
+      </w:r>
     </w:p>
     <w:p>
       <w:pPr>
@@ -326,43 +235,7 @@
           <w:sz w:val="28"/>
           <w:szCs w:val="28"/>
         </w:rPr>
-        <w:t xml:space="preserve">Register the </w:t>
-      </w:r>
-      <w:proofErr w:type="spellStart"/>
-      <w:r>
-        <w:rPr>
-          <w:rFonts w:ascii="Times New Roman" w:hAnsi="Times New Roman" w:cs="Times New Roman"/>
-          <w:sz w:val="28"/>
-          <w:szCs w:val="28"/>
-        </w:rPr>
-        <w:t>venv</w:t>
-      </w:r>
-      <w:proofErr w:type="spellEnd"/>
-      <w:r>
-        <w:rPr>
-          <w:rFonts w:ascii="Times New Roman" w:hAnsi="Times New Roman" w:cs="Times New Roman"/>
-          <w:sz w:val="28"/>
-          <w:szCs w:val="28"/>
-        </w:rPr>
-        <w:t xml:space="preserve"> as new </w:t>
-      </w:r>
-      <w:proofErr w:type="spellStart"/>
-      <w:r>
-        <w:rPr>
-          <w:rFonts w:ascii="Times New Roman" w:hAnsi="Times New Roman" w:cs="Times New Roman"/>
-          <w:sz w:val="28"/>
-          <w:szCs w:val="28"/>
-        </w:rPr>
-        <w:t>jupyter</w:t>
-      </w:r>
-      <w:proofErr w:type="spellEnd"/>
-      <w:r>
-        <w:rPr>
-          <w:rFonts w:ascii="Times New Roman" w:hAnsi="Times New Roman" w:cs="Times New Roman"/>
-          <w:sz w:val="28"/>
-          <w:szCs w:val="28"/>
-        </w:rPr>
-        <w:t xml:space="preserve"> kernel</w:t>
+        <w:t>Register the venv as new jupyter kernel</w:t>
       </w:r>
     </w:p>
     <w:p>
@@ -384,25 +257,7 @@
           <w:sz w:val="28"/>
           <w:szCs w:val="28"/>
         </w:rPr>
-        <w:t xml:space="preserve">Create </w:t>
-      </w:r>
-      <w:proofErr w:type="spellStart"/>
-      <w:r>
-        <w:rPr>
-          <w:rFonts w:ascii="Times New Roman" w:hAnsi="Times New Roman" w:cs="Times New Roman"/>
-          <w:sz w:val="28"/>
-          <w:szCs w:val="28"/>
-        </w:rPr>
-        <w:t>jupyter</w:t>
-      </w:r>
-      <w:proofErr w:type="spellEnd"/>
-      <w:r>
-        <w:rPr>
-          <w:rFonts w:ascii="Times New Roman" w:hAnsi="Times New Roman" w:cs="Times New Roman"/>
-          <w:sz w:val="28"/>
-          <w:szCs w:val="28"/>
-        </w:rPr>
-        <w:t xml:space="preserve"> notebook and test it</w:t>
+        <w:t>Create jupyter notebook and test it</w:t>
       </w:r>
     </w:p>
     <w:p>
@@ -439,6 +294,7 @@
       <w:r>
         <w:rPr>
           <w:rFonts w:ascii="Times New Roman" w:hAnsi="Times New Roman" w:cs="Times New Roman"/>
+          <w:noProof/>
           <w:sz w:val="28"/>
           <w:szCs w:val="28"/>
         </w:rPr>
@@ -575,18 +431,300 @@
           <w:szCs w:val="28"/>
           <w:u w:val="single"/>
         </w:rPr>
-        <w:t>Smart Phone Detection</w:t>
-      </w:r>
-    </w:p>
-    <w:p>
-      <w:pPr>
-        <w:pStyle w:val="ListParagraph"/>
-        <w:rPr>
-          <w:rFonts w:ascii="Times New Roman" w:hAnsi="Times New Roman" w:cs="Times New Roman"/>
-          <w:sz w:val="28"/>
-          <w:szCs w:val="28"/>
-        </w:rPr>
-      </w:pPr>
+        <w:t xml:space="preserve">Face Detection &amp; Recognition </w:t>
+      </w:r>
+    </w:p>
+    <w:p>
+      <w:pPr>
+        <w:pStyle w:val="ListParagraph"/>
+        <w:rPr>
+          <w:rFonts w:ascii="Times New Roman" w:hAnsi="Times New Roman" w:cs="Times New Roman"/>
+          <w:sz w:val="28"/>
+          <w:szCs w:val="28"/>
+        </w:rPr>
+      </w:pPr>
+    </w:p>
+    <w:p>
+      <w:pPr>
+        <w:pStyle w:val="ListParagraph"/>
+        <w:numPr>
+          <w:ilvl w:val="0"/>
+          <w:numId w:val="3"/>
+        </w:numPr>
+        <w:rPr>
+          <w:rFonts w:ascii="Times New Roman" w:hAnsi="Times New Roman" w:cs="Times New Roman"/>
+          <w:sz w:val="28"/>
+          <w:szCs w:val="28"/>
+        </w:rPr>
+      </w:pPr>
+      <w:r>
+        <w:rPr>
+          <w:rFonts w:ascii="Times New Roman" w:hAnsi="Times New Roman" w:cs="Times New Roman"/>
+          <w:sz w:val="28"/>
+          <w:szCs w:val="28"/>
+        </w:rPr>
+        <w:t>Data collection</w:t>
+      </w:r>
+    </w:p>
+    <w:p>
+      <w:pPr>
+        <w:pStyle w:val="ListParagraph"/>
+        <w:numPr>
+          <w:ilvl w:val="0"/>
+          <w:numId w:val="3"/>
+        </w:numPr>
+        <w:rPr>
+          <w:rFonts w:ascii="Times New Roman" w:hAnsi="Times New Roman" w:cs="Times New Roman"/>
+          <w:sz w:val="28"/>
+          <w:szCs w:val="28"/>
+        </w:rPr>
+      </w:pPr>
+      <w:r>
+        <w:rPr>
+          <w:rFonts w:ascii="Times New Roman" w:hAnsi="Times New Roman" w:cs="Times New Roman"/>
+          <w:sz w:val="28"/>
+          <w:szCs w:val="28"/>
+        </w:rPr>
+        <w:t>Installing dependencies</w:t>
+      </w:r>
+    </w:p>
+    <w:p>
+      <w:pPr>
+        <w:pStyle w:val="ListParagraph"/>
+        <w:numPr>
+          <w:ilvl w:val="0"/>
+          <w:numId w:val="3"/>
+        </w:numPr>
+        <w:rPr>
+          <w:rFonts w:ascii="Times New Roman" w:hAnsi="Times New Roman" w:cs="Times New Roman"/>
+          <w:sz w:val="28"/>
+          <w:szCs w:val="28"/>
+        </w:rPr>
+      </w:pPr>
+      <w:r>
+        <w:rPr>
+          <w:rFonts w:ascii="Times New Roman" w:hAnsi="Times New Roman" w:cs="Times New Roman"/>
+          <w:sz w:val="28"/>
+          <w:szCs w:val="28"/>
+        </w:rPr>
+        <w:t>D</w:t>
+      </w:r>
+      <w:r>
+        <w:rPr>
+          <w:rFonts w:ascii="Times New Roman" w:hAnsi="Times New Roman" w:cs="Times New Roman"/>
+          <w:sz w:val="28"/>
+          <w:szCs w:val="28"/>
+        </w:rPr>
+        <w:t>etect</w:t>
+      </w:r>
+      <w:r>
+        <w:rPr>
+          <w:rFonts w:ascii="Times New Roman" w:hAnsi="Times New Roman" w:cs="Times New Roman"/>
+          <w:sz w:val="28"/>
+          <w:szCs w:val="28"/>
+        </w:rPr>
+        <w:t xml:space="preserve"> </w:t>
+      </w:r>
+      <w:r>
+        <w:rPr>
+          <w:rFonts w:ascii="Times New Roman" w:hAnsi="Times New Roman" w:cs="Times New Roman"/>
+          <w:sz w:val="28"/>
+          <w:szCs w:val="28"/>
+        </w:rPr>
+        <w:t>faces in an image using MTCNN, extracts their embeddings using Inception-ResNet V1, and displays the detected faces</w:t>
+      </w:r>
+    </w:p>
+    <w:p>
+      <w:pPr>
+        <w:pStyle w:val="ListParagraph"/>
+        <w:numPr>
+          <w:ilvl w:val="0"/>
+          <w:numId w:val="3"/>
+        </w:numPr>
+        <w:rPr>
+          <w:rFonts w:ascii="Times New Roman" w:hAnsi="Times New Roman" w:cs="Times New Roman"/>
+          <w:sz w:val="28"/>
+          <w:szCs w:val="28"/>
+        </w:rPr>
+      </w:pPr>
+      <w:r>
+        <w:rPr>
+          <w:rFonts w:ascii="Times New Roman" w:hAnsi="Times New Roman" w:cs="Times New Roman"/>
+          <w:sz w:val="28"/>
+          <w:szCs w:val="28"/>
+        </w:rPr>
+        <w:lastRenderedPageBreak/>
+        <w:t>Setting up data directory</w:t>
+      </w:r>
+    </w:p>
+    <w:p>
+      <w:pPr>
+        <w:pStyle w:val="ListParagraph"/>
+        <w:rPr>
+          <w:rFonts w:ascii="Times New Roman" w:hAnsi="Times New Roman" w:cs="Times New Roman"/>
+          <w:sz w:val="28"/>
+          <w:szCs w:val="28"/>
+        </w:rPr>
+      </w:pPr>
+    </w:p>
+    <w:p>
+      <w:pPr>
+        <w:pStyle w:val="ListParagraph"/>
+        <w:rPr>
+          <w:rFonts w:ascii="Times New Roman" w:hAnsi="Times New Roman" w:cs="Times New Roman"/>
+          <w:sz w:val="28"/>
+          <w:szCs w:val="28"/>
+        </w:rPr>
+      </w:pPr>
+    </w:p>
+    <w:p>
+      <w:pPr>
+        <w:pStyle w:val="ListParagraph"/>
+        <w:rPr>
+          <w:rFonts w:ascii="Times New Roman" w:hAnsi="Times New Roman" w:cs="Times New Roman"/>
+          <w:sz w:val="28"/>
+          <w:szCs w:val="28"/>
+        </w:rPr>
+      </w:pPr>
+    </w:p>
+    <w:p>
+      <w:pPr>
+        <w:pStyle w:val="ListParagraph"/>
+        <w:jc w:val="center"/>
+        <w:rPr>
+          <w:rFonts w:ascii="Times New Roman" w:hAnsi="Times New Roman" w:cs="Times New Roman"/>
+          <w:b/>
+          <w:bCs/>
+          <w:sz w:val="28"/>
+          <w:szCs w:val="28"/>
+          <w:u w:val="single"/>
+        </w:rPr>
+      </w:pPr>
+      <w:r>
+        <w:rPr>
+          <w:rFonts w:ascii="Times New Roman" w:hAnsi="Times New Roman" w:cs="Times New Roman"/>
+          <w:b/>
+          <w:bCs/>
+          <w:sz w:val="28"/>
+          <w:szCs w:val="28"/>
+          <w:u w:val="single"/>
+        </w:rPr>
+        <w:t>IMP Links</w:t>
+      </w:r>
+    </w:p>
+    <w:p>
+      <w:pPr>
+        <w:pStyle w:val="ListParagraph"/>
+        <w:rPr>
+          <w:rFonts w:ascii="Times New Roman" w:hAnsi="Times New Roman" w:cs="Times New Roman"/>
+          <w:sz w:val="28"/>
+          <w:szCs w:val="28"/>
+        </w:rPr>
+      </w:pPr>
+      <w:r>
+        <w:rPr>
+          <w:rFonts w:ascii="Times New Roman" w:hAnsi="Times New Roman" w:cs="Times New Roman"/>
+          <w:sz w:val="28"/>
+          <w:szCs w:val="28"/>
+        </w:rPr>
+        <w:t>1.</w:t>
+      </w:r>
+      <w:r>
+        <w:t xml:space="preserve"> </w:t>
+      </w:r>
+      <w:hyperlink r:id="rId6" w:history="1">
+        <w:r>
+          <w:rPr>
+            <w:rStyle w:val="Hyperlink"/>
+            <w:rFonts w:ascii="Times New Roman" w:hAnsi="Times New Roman" w:cs="Times New Roman"/>
+            <w:sz w:val="28"/>
+            <w:szCs w:val="28"/>
+          </w:rPr>
+          <w:t xml:space="preserve">yakhyo/head-pose-estimation: </w:t>
+        </w:r>
+        <w:r>
+          <w:rPr>
+            <w:rStyle w:val="Hyperlink"/>
+            <w:rFonts w:ascii="Segoe UI Emoji" w:hAnsi="Segoe UI Emoji" w:cs="Segoe UI Emoji"/>
+            <w:sz w:val="28"/>
+            <w:szCs w:val="28"/>
+          </w:rPr>
+          <w:t>👤</w:t>
+        </w:r>
+        <w:r>
+          <w:rPr>
+            <w:rStyle w:val="Hyperlink"/>
+            <w:rFonts w:ascii="Times New Roman" w:hAnsi="Times New Roman" w:cs="Times New Roman"/>
+            <w:sz w:val="28"/>
+            <w:szCs w:val="28"/>
+          </w:rPr>
+          <w:t xml:space="preserve"> | Real Time Head Pose Estimation: Accurate head pose estimation using ResNet 18/34/50 and MobileNet V2/V3 models. Evaluate yaw, pitch, and roll with pre-trained weights for quick integration.</w:t>
+        </w:r>
+      </w:hyperlink>
+    </w:p>
+    <w:p>
+      <w:pPr>
+        <w:pStyle w:val="ListParagraph"/>
+        <w:rPr>
+          <w:rFonts w:ascii="Times New Roman" w:hAnsi="Times New Roman" w:cs="Times New Roman"/>
+          <w:sz w:val="28"/>
+          <w:szCs w:val="28"/>
+        </w:rPr>
+      </w:pPr>
+      <w:r>
+        <w:rPr>
+          <w:rFonts w:ascii="Times New Roman" w:hAnsi="Times New Roman" w:cs="Times New Roman"/>
+          <w:sz w:val="28"/>
+          <w:szCs w:val="28"/>
+        </w:rPr>
+        <w:t>2.</w:t>
+      </w:r>
+      <w:r>
+        <w:t xml:space="preserve"> </w:t>
+      </w:r>
+      <w:hyperlink r:id="rId7" w:history="1">
+        <w:r>
+          <w:rPr>
+            <w:rStyle w:val="Hyperlink"/>
+            <w:rFonts w:ascii="Times New Roman" w:hAnsi="Times New Roman" w:cs="Times New Roman"/>
+            <w:sz w:val="28"/>
+            <w:szCs w:val="28"/>
+          </w:rPr>
+          <w:t>Real-time 6DoF full-range markerless head pose estimation</w:t>
+        </w:r>
+      </w:hyperlink>
+    </w:p>
+    <w:p>
+      <w:pPr>
+        <w:pStyle w:val="ListParagraph"/>
+        <w:rPr>
+          <w:rFonts w:ascii="Times New Roman" w:hAnsi="Times New Roman" w:cs="Times New Roman"/>
+          <w:sz w:val="28"/>
+          <w:szCs w:val="28"/>
+        </w:rPr>
+      </w:pPr>
+      <w:r>
+        <w:rPr>
+          <w:rFonts w:ascii="Times New Roman" w:hAnsi="Times New Roman" w:cs="Times New Roman"/>
+          <w:sz w:val="28"/>
+          <w:szCs w:val="28"/>
+        </w:rPr>
+        <w:t>3.</w:t>
+      </w:r>
+      <w:r>
+        <w:t xml:space="preserve"> </w:t>
+      </w:r>
+      <w:hyperlink r:id="rId8" w:history="1">
+        <w:r>
+          <w:rPr>
+            <w:rStyle w:val="Hyperlink"/>
+            <w:rFonts w:ascii="Times New Roman" w:hAnsi="Times New Roman" w:cs="Times New Roman"/>
+            <w:sz w:val="28"/>
+            <w:szCs w:val="28"/>
+          </w:rPr>
+          <w:t>Mobile phone detection Dataset &gt; Overview</w:t>
+        </w:r>
+      </w:hyperlink>
     </w:p>
     <w:p>
       <w:pPr>
@@ -617,7 +755,7 @@
   <w:abstractNum w:abstractNumId="0" w15:restartNumberingAfterBreak="0">
     <w:nsid w:val="06C017E0"/>
     <w:multiLevelType w:val="hybridMultilevel"/>
-    <w:tmpl w:val="5C301782"/>
+    <w:tmpl w:val="AC1C3FA8"/>
     <w:lvl w:ilvl="0" w:tplc="4009000F">
       <w:start w:val="1"/>
       <w:numFmt w:val="decimal"/>
@@ -813,11 +951,100 @@
       </w:rPr>
     </w:lvl>
   </w:abstractNum>
+  <w:abstractNum w:abstractNumId="2" w15:restartNumberingAfterBreak="0">
+    <w:nsid w:val="489D6E49"/>
+    <w:multiLevelType w:val="hybridMultilevel"/>
+    <w:tmpl w:val="AC1C3FA8"/>
+    <w:lvl w:ilvl="0" w:tplc="FFFFFFFF">
+      <w:start w:val="1"/>
+      <w:numFmt w:val="decimal"/>
+      <w:lvlText w:val="%1."/>
+      <w:lvlJc w:val="left"/>
+      <w:pPr>
+        <w:ind w:left="720" w:hanging="360"/>
+      </w:pPr>
+    </w:lvl>
+    <w:lvl w:ilvl="1" w:tplc="FFFFFFFF" w:tentative="1">
+      <w:start w:val="1"/>
+      <w:numFmt w:val="lowerLetter"/>
+      <w:lvlText w:val="%2."/>
+      <w:lvlJc w:val="left"/>
+      <w:pPr>
+        <w:ind w:left="1440" w:hanging="360"/>
+      </w:pPr>
+    </w:lvl>
+    <w:lvl w:ilvl="2" w:tplc="FFFFFFFF" w:tentative="1">
+      <w:start w:val="1"/>
+      <w:numFmt w:val="lowerRoman"/>
+      <w:lvlText w:val="%3."/>
+      <w:lvlJc w:val="right"/>
+      <w:pPr>
+        <w:ind w:left="2160" w:hanging="180"/>
+      </w:pPr>
+    </w:lvl>
+    <w:lvl w:ilvl="3" w:tplc="FFFFFFFF" w:tentative="1">
+      <w:start w:val="1"/>
+      <w:numFmt w:val="decimal"/>
+      <w:lvlText w:val="%4."/>
+      <w:lvlJc w:val="left"/>
+      <w:pPr>
+        <w:ind w:left="2880" w:hanging="360"/>
+      </w:pPr>
+    </w:lvl>
+    <w:lvl w:ilvl="4" w:tplc="FFFFFFFF" w:tentative="1">
+      <w:start w:val="1"/>
+      <w:numFmt w:val="lowerLetter"/>
+      <w:lvlText w:val="%5."/>
+      <w:lvlJc w:val="left"/>
+      <w:pPr>
+        <w:ind w:left="3600" w:hanging="360"/>
+      </w:pPr>
+    </w:lvl>
+    <w:lvl w:ilvl="5" w:tplc="FFFFFFFF" w:tentative="1">
+      <w:start w:val="1"/>
+      <w:numFmt w:val="lowerRoman"/>
+      <w:lvlText w:val="%6."/>
+      <w:lvlJc w:val="right"/>
+      <w:pPr>
+        <w:ind w:left="4320" w:hanging="180"/>
+      </w:pPr>
+    </w:lvl>
+    <w:lvl w:ilvl="6" w:tplc="FFFFFFFF" w:tentative="1">
+      <w:start w:val="1"/>
+      <w:numFmt w:val="decimal"/>
+      <w:lvlText w:val="%7."/>
+      <w:lvlJc w:val="left"/>
+      <w:pPr>
+        <w:ind w:left="5040" w:hanging="360"/>
+      </w:pPr>
+    </w:lvl>
+    <w:lvl w:ilvl="7" w:tplc="FFFFFFFF" w:tentative="1">
+      <w:start w:val="1"/>
+      <w:numFmt w:val="lowerLetter"/>
+      <w:lvlText w:val="%8."/>
+      <w:lvlJc w:val="left"/>
+      <w:pPr>
+        <w:ind w:left="5760" w:hanging="360"/>
+      </w:pPr>
+    </w:lvl>
+    <w:lvl w:ilvl="8" w:tplc="FFFFFFFF" w:tentative="1">
+      <w:start w:val="1"/>
+      <w:numFmt w:val="lowerRoman"/>
+      <w:lvlText w:val="%9."/>
+      <w:lvlJc w:val="right"/>
+      <w:pPr>
+        <w:ind w:left="6480" w:hanging="180"/>
+      </w:pPr>
+    </w:lvl>
+  </w:abstractNum>
   <w:num w:numId="1" w16cid:durableId="709303648">
     <w:abstractNumId w:val="1"/>
   </w:num>
   <w:num w:numId="2" w16cid:durableId="1722056011">
     <w:abstractNumId w:val="0"/>
+  </w:num>
+  <w:num w:numId="3" w16cid:durableId="894396152">
+    <w:abstractNumId w:val="2"/>
   </w:num>
 </w:numbering>
 </file>
@@ -1738,6 +1965,29 @@
       <w:spacing w:val="5"/>
     </w:rPr>
   </w:style>
+  <w:style w:type="character" w:styleId="Hyperlink">
+    <w:name w:val="Hyperlink"/>
+    <w:basedOn w:val="DefaultParagraphFont"/>
+    <w:uiPriority w:val="99"/>
+    <w:unhideWhenUsed/>
+    <w:rsid w:val="007C1603"/>
+    <w:rPr>
+      <w:color w:val="0563C1" w:themeColor="hyperlink"/>
+      <w:u w:val="single"/>
+    </w:rPr>
+  </w:style>
+  <w:style w:type="character" w:styleId="UnresolvedMention">
+    <w:name w:val="Unresolved Mention"/>
+    <w:basedOn w:val="DefaultParagraphFont"/>
+    <w:uiPriority w:val="99"/>
+    <w:semiHidden/>
+    <w:unhideWhenUsed/>
+    <w:rsid w:val="007C1603"/>
+    <w:rPr>
+      <w:color w:val="605E5C"/>
+      <w:shd w:val="clear" w:color="auto" w:fill="E1DFDD"/>
+    </w:rPr>
+  </w:style>
 </w:styles>
 </file>
 

</xml_diff>

<commit_message>
Add Data & Labels
</commit_message>
<xml_diff>
--- a/Notes.docx
+++ b/Notes.docx
@@ -128,6 +128,14 @@
         </w:rPr>
         <w:t>Jupyer notebook will be my work environment with python 3,10 and tensorflow2.15</w:t>
       </w:r>
+      <w:r>
+        <w:rPr>
+          <w:rFonts w:ascii="Times New Roman" w:hAnsi="Times New Roman" w:cs="Times New Roman"/>
+          <w:sz w:val="28"/>
+          <w:szCs w:val="28"/>
+        </w:rPr>
+        <w:t xml:space="preserve"> pytorch for gpu</w:t>
+      </w:r>
     </w:p>
     <w:p>
       <w:pPr>
@@ -192,6 +200,24 @@
           <w:szCs w:val="28"/>
         </w:rPr>
         <w:t>-venv and activated it</w:t>
+      </w:r>
+    </w:p>
+    <w:p>
+      <w:pPr>
+        <w:pStyle w:val="ListParagraph"/>
+        <w:rPr>
+          <w:rFonts w:ascii="Times New Roman" w:hAnsi="Times New Roman" w:cs="Times New Roman"/>
+          <w:sz w:val="28"/>
+          <w:szCs w:val="28"/>
+        </w:rPr>
+      </w:pPr>
+      <w:r>
+        <w:rPr>
+          <w:rFonts w:ascii="Times New Roman" w:hAnsi="Times New Roman" w:cs="Times New Roman"/>
+          <w:sz w:val="28"/>
+          <w:szCs w:val="28"/>
+        </w:rPr>
+        <w:t>student-surveillance-venv\Scripts\activate</w:t>
       </w:r>
     </w:p>
     <w:p>
@@ -507,15 +533,8 @@
           <w:sz w:val="28"/>
           <w:szCs w:val="28"/>
         </w:rPr>
-        <w:t>D</w:t>
-      </w:r>
-      <w:r>
-        <w:rPr>
-          <w:rFonts w:ascii="Times New Roman" w:hAnsi="Times New Roman" w:cs="Times New Roman"/>
-          <w:sz w:val="28"/>
-          <w:szCs w:val="28"/>
-        </w:rPr>
-        <w:t>etect</w:t>
+        <w:lastRenderedPageBreak/>
+        <w:t>Detect</w:t>
       </w:r>
       <w:r>
         <w:rPr>
@@ -553,13 +572,70 @@
           <w:sz w:val="28"/>
           <w:szCs w:val="28"/>
         </w:rPr>
-        <w:lastRenderedPageBreak/>
         <w:t>Setting up data directory</w:t>
       </w:r>
     </w:p>
     <w:p>
       <w:pPr>
         <w:pStyle w:val="ListParagraph"/>
+        <w:numPr>
+          <w:ilvl w:val="0"/>
+          <w:numId w:val="3"/>
+        </w:numPr>
+        <w:rPr>
+          <w:rFonts w:ascii="Times New Roman" w:hAnsi="Times New Roman" w:cs="Times New Roman"/>
+          <w:sz w:val="28"/>
+          <w:szCs w:val="28"/>
+        </w:rPr>
+      </w:pPr>
+      <w:r>
+        <w:rPr>
+          <w:rFonts w:ascii="Times New Roman" w:hAnsi="Times New Roman" w:cs="Times New Roman"/>
+          <w:sz w:val="28"/>
+          <w:szCs w:val="28"/>
+        </w:rPr>
+        <w:t>Labelled the data</w:t>
+      </w:r>
+    </w:p>
+    <w:p>
+      <w:pPr>
+        <w:pStyle w:val="ListParagraph"/>
+        <w:numPr>
+          <w:ilvl w:val="0"/>
+          <w:numId w:val="3"/>
+        </w:numPr>
+        <w:rPr>
+          <w:rFonts w:ascii="Times New Roman" w:hAnsi="Times New Roman" w:cs="Times New Roman"/>
+          <w:sz w:val="28"/>
+          <w:szCs w:val="28"/>
+        </w:rPr>
+      </w:pPr>
+      <w:r>
+        <w:rPr>
+          <w:rFonts w:ascii="Times New Roman" w:hAnsi="Times New Roman" w:cs="Times New Roman"/>
+          <w:sz w:val="28"/>
+          <w:szCs w:val="28"/>
+        </w:rPr>
+        <w:t>Creating embedings from the data set and saving them in embedings.pt</w:t>
+      </w:r>
+    </w:p>
+    <w:p>
+      <w:pPr>
+        <w:pStyle w:val="ListParagraph"/>
+        <w:numPr>
+          <w:ilvl w:val="0"/>
+          <w:numId w:val="3"/>
+        </w:numPr>
+        <w:rPr>
+          <w:rFonts w:ascii="Times New Roman" w:hAnsi="Times New Roman" w:cs="Times New Roman"/>
+          <w:sz w:val="28"/>
+          <w:szCs w:val="28"/>
+        </w:rPr>
+      </w:pPr>
+    </w:p>
+    <w:p>
+      <w:pPr>
+        <w:ind w:left="360"/>
         <w:rPr>
           <w:rFonts w:ascii="Times New Roman" w:hAnsi="Times New Roman" w:cs="Times New Roman"/>
           <w:sz w:val="28"/>
@@ -1652,6 +1728,7 @@
   <w:style w:type="character" w:default="1" w:styleId="DefaultParagraphFont">
     <w:name w:val="Default Paragraph Font"/>
     <w:uiPriority w:val="1"/>
+    <w:semiHidden/>
     <w:unhideWhenUsed/>
   </w:style>
   <w:style w:type="table" w:default="1" w:styleId="TableNormal">

</xml_diff>

<commit_message>
Complete Rewamp of face detection
</commit_message>
<xml_diff>
--- a/Notes.docx
+++ b/Notes.docx
@@ -40,7 +40,6 @@
           <w:u w:val="single"/>
         </w:rPr>
       </w:pPr>
-      <w:proofErr w:type="spellStart"/>
       <w:r>
         <w:rPr>
           <w:rFonts w:ascii="Times New Roman" w:hAnsi="Times New Roman" w:cs="Times New Roman"/>
@@ -50,19 +49,7 @@
           <w:szCs w:val="36"/>
           <w:u w:val="single"/>
         </w:rPr>
-        <w:t>ScholarWatch</w:t>
-      </w:r>
-      <w:proofErr w:type="spellEnd"/>
-      <w:r>
-        <w:rPr>
-          <w:rFonts w:ascii="Times New Roman" w:hAnsi="Times New Roman" w:cs="Times New Roman"/>
-          <w:b/>
-          <w:bCs/>
-          <w:sz w:val="36"/>
-          <w:szCs w:val="36"/>
-          <w:u w:val="single"/>
-        </w:rPr>
-        <w:t>: AI-Powered Student Surveillance System</w:t>
+        <w:t>ScholarWatch: AI-Powered Student Surveillance System</w:t>
       </w:r>
     </w:p>
     <w:p>
@@ -87,23 +74,13 @@
           <w:szCs w:val="28"/>
         </w:rPr>
       </w:pPr>
-      <w:proofErr w:type="gramStart"/>
-      <w:r>
-        <w:rPr>
-          <w:rFonts w:ascii="Times New Roman" w:hAnsi="Times New Roman" w:cs="Times New Roman"/>
-          <w:sz w:val="28"/>
-          <w:szCs w:val="28"/>
-        </w:rPr>
-        <w:t>Plan:-</w:t>
-      </w:r>
-      <w:proofErr w:type="gramEnd"/>
-      <w:r>
-        <w:rPr>
-          <w:rFonts w:ascii="Times New Roman" w:hAnsi="Times New Roman" w:cs="Times New Roman"/>
-          <w:sz w:val="28"/>
-          <w:szCs w:val="28"/>
-        </w:rPr>
-        <w:t xml:space="preserve"> Create 3 models Smartphone detection, Face recognition, </w:t>
+      <w:r>
+        <w:rPr>
+          <w:rFonts w:ascii="Times New Roman" w:hAnsi="Times New Roman" w:cs="Times New Roman"/>
+          <w:sz w:val="28"/>
+          <w:szCs w:val="28"/>
+        </w:rPr>
+        <w:t xml:space="preserve">Plan:- Create 3 models Smartphone detection, Face recognition, </w:t>
       </w:r>
       <w:r>
         <w:rPr>
@@ -127,25 +104,7 @@
           <w:sz w:val="28"/>
           <w:szCs w:val="28"/>
         </w:rPr>
-        <w:t xml:space="preserve"> and merge all three into one to monitor students from a </w:t>
-      </w:r>
-      <w:proofErr w:type="spellStart"/>
-      <w:r>
-        <w:rPr>
-          <w:rFonts w:ascii="Times New Roman" w:hAnsi="Times New Roman" w:cs="Times New Roman"/>
-          <w:sz w:val="28"/>
-          <w:szCs w:val="28"/>
-        </w:rPr>
-        <w:t>cctv</w:t>
-      </w:r>
-      <w:proofErr w:type="spellEnd"/>
-      <w:r>
-        <w:rPr>
-          <w:rFonts w:ascii="Times New Roman" w:hAnsi="Times New Roman" w:cs="Times New Roman"/>
-          <w:sz w:val="28"/>
-          <w:szCs w:val="28"/>
-        </w:rPr>
-        <w:t xml:space="preserve"> feed. It will monitor students and see if a particular student is using mobile phone or if he is peeking left right etc.</w:t>
+        <w:t xml:space="preserve"> and merge all three into one to monitor students from a cctv feed. It will monitor students and see if a particular student is using mobile phone or if he is peeking left right etc.</w:t>
       </w:r>
     </w:p>
     <w:p>
@@ -161,60 +120,105 @@
           <w:szCs w:val="28"/>
         </w:rPr>
       </w:pPr>
-      <w:proofErr w:type="spellStart"/>
-      <w:r>
-        <w:rPr>
-          <w:rFonts w:ascii="Times New Roman" w:hAnsi="Times New Roman" w:cs="Times New Roman"/>
-          <w:sz w:val="28"/>
-          <w:szCs w:val="28"/>
-        </w:rPr>
-        <w:t>Jupyer</w:t>
-      </w:r>
-      <w:proofErr w:type="spellEnd"/>
-      <w:r>
-        <w:rPr>
-          <w:rFonts w:ascii="Times New Roman" w:hAnsi="Times New Roman" w:cs="Times New Roman"/>
-          <w:sz w:val="28"/>
-          <w:szCs w:val="28"/>
-        </w:rPr>
-        <w:t xml:space="preserve"> notebook will be my work environment with python 3,10 and tensorflow2.15</w:t>
-      </w:r>
-      <w:r>
-        <w:rPr>
-          <w:rFonts w:ascii="Times New Roman" w:hAnsi="Times New Roman" w:cs="Times New Roman"/>
-          <w:sz w:val="28"/>
-          <w:szCs w:val="28"/>
-        </w:rPr>
-        <w:t xml:space="preserve"> </w:t>
-      </w:r>
-      <w:proofErr w:type="spellStart"/>
-      <w:r>
-        <w:rPr>
-          <w:rFonts w:ascii="Times New Roman" w:hAnsi="Times New Roman" w:cs="Times New Roman"/>
-          <w:sz w:val="28"/>
-          <w:szCs w:val="28"/>
-        </w:rPr>
-        <w:t>pytorch</w:t>
-      </w:r>
-      <w:proofErr w:type="spellEnd"/>
-      <w:r>
-        <w:rPr>
-          <w:rFonts w:ascii="Times New Roman" w:hAnsi="Times New Roman" w:cs="Times New Roman"/>
-          <w:sz w:val="28"/>
-          <w:szCs w:val="28"/>
-        </w:rPr>
-        <w:t xml:space="preserve"> for </w:t>
-      </w:r>
-      <w:proofErr w:type="spellStart"/>
-      <w:r>
-        <w:rPr>
-          <w:rFonts w:ascii="Times New Roman" w:hAnsi="Times New Roman" w:cs="Times New Roman"/>
-          <w:sz w:val="28"/>
-          <w:szCs w:val="28"/>
-        </w:rPr>
-        <w:t>gpu</w:t>
-      </w:r>
-      <w:proofErr w:type="spellEnd"/>
+      <w:r>
+        <w:rPr>
+          <w:rFonts w:ascii="Times New Roman" w:hAnsi="Times New Roman" w:cs="Times New Roman"/>
+          <w:sz w:val="28"/>
+          <w:szCs w:val="28"/>
+        </w:rPr>
+        <w:t>Jupyer notebook will be my work environment with python 3,10 and tensorflow</w:t>
+      </w:r>
+      <w:r>
+        <w:rPr>
+          <w:rFonts w:ascii="Times New Roman" w:hAnsi="Times New Roman" w:cs="Times New Roman"/>
+          <w:sz w:val="28"/>
+          <w:szCs w:val="28"/>
+        </w:rPr>
+        <w:t xml:space="preserve"> pytorch for gpu</w:t>
+      </w:r>
+    </w:p>
+    <w:p>
+      <w:pPr>
+        <w:pStyle w:val="ListParagraph"/>
+        <w:numPr>
+          <w:ilvl w:val="0"/>
+          <w:numId w:val="1"/>
+        </w:numPr>
+        <w:shd w:val="clear" w:color="auto" w:fill="FFFFFF"/>
+        <w:tabs>
+          <w:tab w:val="left" w:pos="916"/>
+          <w:tab w:val="left" w:pos="1832"/>
+          <w:tab w:val="left" w:pos="2748"/>
+          <w:tab w:val="left" w:pos="3664"/>
+          <w:tab w:val="left" w:pos="4580"/>
+          <w:tab w:val="left" w:pos="5496"/>
+          <w:tab w:val="left" w:pos="6412"/>
+          <w:tab w:val="left" w:pos="7328"/>
+          <w:tab w:val="left" w:pos="8244"/>
+          <w:tab w:val="left" w:pos="9160"/>
+          <w:tab w:val="left" w:pos="10076"/>
+          <w:tab w:val="left" w:pos="10992"/>
+          <w:tab w:val="left" w:pos="11908"/>
+          <w:tab w:val="left" w:pos="12824"/>
+          <w:tab w:val="left" w:pos="13740"/>
+          <w:tab w:val="left" w:pos="14656"/>
+        </w:tabs>
+        <w:wordWrap w:val="0"/>
+        <w:spacing w:after="0" w:line="240" w:lineRule="auto"/>
+        <w:rPr>
+          <w:rFonts w:ascii="var(--jp-code-font-family)" w:eastAsia="Times New Roman" w:hAnsi="var(--jp-code-font-family)" w:cs="Courier New"/>
+          <w:kern w:val="0"/>
+          <w:sz w:val="20"/>
+          <w:szCs w:val="20"/>
+          <w:lang w:eastAsia="en-IN"/>
+          <w14:ligatures w14:val="none"/>
+        </w:rPr>
+      </w:pPr>
+      <w:r>
+        <w:rPr>
+          <w:rFonts w:ascii="var(--jp-code-font-family)" w:eastAsia="Times New Roman" w:hAnsi="var(--jp-code-font-family)" w:cs="Courier New"/>
+          <w:kern w:val="0"/>
+          <w:sz w:val="20"/>
+          <w:szCs w:val="20"/>
+          <w:lang w:eastAsia="en-IN"/>
+          <w14:ligatures w14:val="none"/>
+        </w:rPr>
+        <w:t>TensorFlow version: 2.10.0</w:t>
+      </w:r>
+    </w:p>
+    <w:p>
+      <w:pPr>
+        <w:pStyle w:val="HTMLPreformatted"/>
+        <w:numPr>
+          <w:ilvl w:val="0"/>
+          <w:numId w:val="1"/>
+        </w:numPr>
+        <w:shd w:val="clear" w:color="auto" w:fill="FFFFFF"/>
+        <w:wordWrap w:val="0"/>
+        <w:rPr>
+          <w:rFonts w:ascii="var(--jp-code-font-family)" w:hAnsi="var(--jp-code-font-family)"/>
+        </w:rPr>
+      </w:pPr>
+      <w:r>
+        <w:rPr>
+          <w:rFonts w:ascii="var(--jp-code-font-family)" w:hAnsi="var(--jp-code-font-family)"/>
+        </w:rPr>
+        <w:t>Torch version: 2.7.0+cu118</w:t>
+      </w:r>
+    </w:p>
+    <w:p>
+      <w:pPr>
+        <w:pStyle w:val="ListParagraph"/>
+        <w:numPr>
+          <w:ilvl w:val="0"/>
+          <w:numId w:val="1"/>
+        </w:numPr>
+        <w:rPr>
+          <w:rFonts w:ascii="Times New Roman" w:hAnsi="Times New Roman" w:cs="Times New Roman"/>
+          <w:sz w:val="28"/>
+          <w:szCs w:val="28"/>
+        </w:rPr>
+      </w:pPr>
     </w:p>
     <w:p>
       <w:pPr>
@@ -262,25 +266,7 @@
           <w:sz w:val="28"/>
           <w:szCs w:val="28"/>
         </w:rPr>
-        <w:t xml:space="preserve">Created a </w:t>
-      </w:r>
-      <w:proofErr w:type="spellStart"/>
-      <w:r>
-        <w:rPr>
-          <w:rFonts w:ascii="Times New Roman" w:hAnsi="Times New Roman" w:cs="Times New Roman"/>
-          <w:sz w:val="28"/>
-          <w:szCs w:val="28"/>
-        </w:rPr>
-        <w:t>venv</w:t>
-      </w:r>
-      <w:proofErr w:type="spellEnd"/>
-      <w:r>
-        <w:rPr>
-          <w:rFonts w:ascii="Times New Roman" w:hAnsi="Times New Roman" w:cs="Times New Roman"/>
-          <w:sz w:val="28"/>
-          <w:szCs w:val="28"/>
-        </w:rPr>
-        <w:t xml:space="preserve"> </w:t>
+        <w:t xml:space="preserve">Created a venv </w:t>
       </w:r>
       <w:r>
         <w:rPr>
@@ -296,25 +282,7 @@
           <w:sz w:val="28"/>
           <w:szCs w:val="28"/>
         </w:rPr>
-        <w:t>-</w:t>
-      </w:r>
-      <w:proofErr w:type="spellStart"/>
-      <w:r>
-        <w:rPr>
-          <w:rFonts w:ascii="Times New Roman" w:hAnsi="Times New Roman" w:cs="Times New Roman"/>
-          <w:sz w:val="28"/>
-          <w:szCs w:val="28"/>
-        </w:rPr>
-        <w:t>venv</w:t>
-      </w:r>
-      <w:proofErr w:type="spellEnd"/>
-      <w:r>
-        <w:rPr>
-          <w:rFonts w:ascii="Times New Roman" w:hAnsi="Times New Roman" w:cs="Times New Roman"/>
-          <w:sz w:val="28"/>
-          <w:szCs w:val="28"/>
-        </w:rPr>
-        <w:t xml:space="preserve"> and activated it</w:t>
+        <w:t>-venv and activated it</w:t>
       </w:r>
     </w:p>
     <w:p>
@@ -332,25 +300,7 @@
           <w:sz w:val="28"/>
           <w:szCs w:val="28"/>
         </w:rPr>
-        <w:t>student-surveillance-</w:t>
-      </w:r>
-      <w:proofErr w:type="spellStart"/>
-      <w:r>
-        <w:rPr>
-          <w:rFonts w:ascii="Times New Roman" w:hAnsi="Times New Roman" w:cs="Times New Roman"/>
-          <w:sz w:val="28"/>
-          <w:szCs w:val="28"/>
-        </w:rPr>
-        <w:t>venv</w:t>
-      </w:r>
-      <w:proofErr w:type="spellEnd"/>
-      <w:r>
-        <w:rPr>
-          <w:rFonts w:ascii="Times New Roman" w:hAnsi="Times New Roman" w:cs="Times New Roman"/>
-          <w:sz w:val="28"/>
-          <w:szCs w:val="28"/>
-        </w:rPr>
-        <w:t>\Scripts\activate</w:t>
+        <w:t>student-surveillance-venv\Scripts\activate</w:t>
       </w:r>
     </w:p>
     <w:p>
@@ -372,36 +322,8 @@
           <w:sz w:val="28"/>
           <w:szCs w:val="28"/>
         </w:rPr>
-        <w:t xml:space="preserve">Installed </w:t>
-      </w:r>
-      <w:proofErr w:type="spellStart"/>
-      <w:r>
-        <w:rPr>
-          <w:rFonts w:ascii="Times New Roman" w:hAnsi="Times New Roman" w:cs="Times New Roman"/>
-          <w:sz w:val="28"/>
-          <w:szCs w:val="28"/>
-        </w:rPr>
-        <w:t>juptyter</w:t>
-      </w:r>
-      <w:proofErr w:type="spellEnd"/>
-      <w:r>
-        <w:rPr>
-          <w:rFonts w:ascii="Times New Roman" w:hAnsi="Times New Roman" w:cs="Times New Roman"/>
-          <w:sz w:val="28"/>
-          <w:szCs w:val="28"/>
-        </w:rPr>
-        <w:t xml:space="preserve"> notebook and </w:t>
-      </w:r>
-      <w:proofErr w:type="spellStart"/>
-      <w:r>
-        <w:rPr>
-          <w:rFonts w:ascii="Times New Roman" w:hAnsi="Times New Roman" w:cs="Times New Roman"/>
-          <w:sz w:val="28"/>
-          <w:szCs w:val="28"/>
-        </w:rPr>
-        <w:t>ipykernel</w:t>
-      </w:r>
-      <w:proofErr w:type="spellEnd"/>
+        <w:t>Installed juptyter notebook and ipykernel</w:t>
+      </w:r>
     </w:p>
     <w:p>
       <w:pPr>
@@ -422,43 +344,7 @@
           <w:sz w:val="28"/>
           <w:szCs w:val="28"/>
         </w:rPr>
-        <w:t xml:space="preserve">Register the </w:t>
-      </w:r>
-      <w:proofErr w:type="spellStart"/>
-      <w:r>
-        <w:rPr>
-          <w:rFonts w:ascii="Times New Roman" w:hAnsi="Times New Roman" w:cs="Times New Roman"/>
-          <w:sz w:val="28"/>
-          <w:szCs w:val="28"/>
-        </w:rPr>
-        <w:t>venv</w:t>
-      </w:r>
-      <w:proofErr w:type="spellEnd"/>
-      <w:r>
-        <w:rPr>
-          <w:rFonts w:ascii="Times New Roman" w:hAnsi="Times New Roman" w:cs="Times New Roman"/>
-          <w:sz w:val="28"/>
-          <w:szCs w:val="28"/>
-        </w:rPr>
-        <w:t xml:space="preserve"> as new </w:t>
-      </w:r>
-      <w:proofErr w:type="spellStart"/>
-      <w:r>
-        <w:rPr>
-          <w:rFonts w:ascii="Times New Roman" w:hAnsi="Times New Roman" w:cs="Times New Roman"/>
-          <w:sz w:val="28"/>
-          <w:szCs w:val="28"/>
-        </w:rPr>
-        <w:t>jupyter</w:t>
-      </w:r>
-      <w:proofErr w:type="spellEnd"/>
-      <w:r>
-        <w:rPr>
-          <w:rFonts w:ascii="Times New Roman" w:hAnsi="Times New Roman" w:cs="Times New Roman"/>
-          <w:sz w:val="28"/>
-          <w:szCs w:val="28"/>
-        </w:rPr>
-        <w:t xml:space="preserve"> kernel</w:t>
+        <w:t>Register the venv as new jupyter kernel</w:t>
       </w:r>
     </w:p>
     <w:p>
@@ -480,25 +366,7 @@
           <w:sz w:val="28"/>
           <w:szCs w:val="28"/>
         </w:rPr>
-        <w:t xml:space="preserve">Create </w:t>
-      </w:r>
-      <w:proofErr w:type="spellStart"/>
-      <w:r>
-        <w:rPr>
-          <w:rFonts w:ascii="Times New Roman" w:hAnsi="Times New Roman" w:cs="Times New Roman"/>
-          <w:sz w:val="28"/>
-          <w:szCs w:val="28"/>
-        </w:rPr>
-        <w:t>jupyter</w:t>
-      </w:r>
-      <w:proofErr w:type="spellEnd"/>
-      <w:r>
-        <w:rPr>
-          <w:rFonts w:ascii="Times New Roman" w:hAnsi="Times New Roman" w:cs="Times New Roman"/>
-          <w:sz w:val="28"/>
-          <w:szCs w:val="28"/>
-        </w:rPr>
-        <w:t xml:space="preserve"> notebook and test it</w:t>
+        <w:t>Create jupyter notebook and test it</w:t>
       </w:r>
     </w:p>
     <w:p>
@@ -555,7 +423,7 @@
                     <pic:cNvPicPr/>
                   </pic:nvPicPr>
                   <pic:blipFill>
-                    <a:blip r:embed="rId5"/>
+                    <a:blip r:embed="rId7"/>
                     <a:stretch>
                       <a:fillRect/>
                     </a:stretch>
@@ -687,12 +555,128 @@
     </w:p>
     <w:p>
       <w:pPr>
-        <w:rPr>
-          <w:rFonts w:ascii="Times New Roman" w:hAnsi="Times New Roman" w:cs="Times New Roman"/>
-          <w:sz w:val="28"/>
-          <w:szCs w:val="28"/>
-        </w:rPr>
-      </w:pPr>
+        <w:pStyle w:val="ListParagraph"/>
+        <w:numPr>
+          <w:ilvl w:val="0"/>
+          <w:numId w:val="4"/>
+        </w:numPr>
+        <w:spacing w:before="100" w:beforeAutospacing="1" w:after="100" w:afterAutospacing="1" w:line="240" w:lineRule="auto"/>
+        <w:outlineLvl w:val="2"/>
+        <w:rPr>
+          <w:rFonts w:ascii="Times New Roman" w:eastAsia="Times New Roman" w:hAnsi="Times New Roman" w:cs="Times New Roman"/>
+          <w:kern w:val="0"/>
+          <w:sz w:val="27"/>
+          <w:szCs w:val="27"/>
+          <w:lang w:eastAsia="en-IN"/>
+          <w14:ligatures w14:val="none"/>
+        </w:rPr>
+      </w:pPr>
+      <w:r>
+        <w:rPr>
+          <w:rFonts w:ascii="Times New Roman" w:eastAsia="Times New Roman" w:hAnsi="Times New Roman" w:cs="Times New Roman"/>
+          <w:kern w:val="0"/>
+          <w:sz w:val="27"/>
+          <w:szCs w:val="27"/>
+          <w:lang w:eastAsia="en-IN"/>
+          <w14:ligatures w14:val="none"/>
+        </w:rPr>
+        <w:t>Verify Dependencies</w:t>
+      </w:r>
+    </w:p>
+    <w:p>
+      <w:pPr>
+        <w:pStyle w:val="NormalWeb"/>
+        <w:numPr>
+          <w:ilvl w:val="0"/>
+          <w:numId w:val="4"/>
+        </w:numPr>
+      </w:pPr>
+      <w:r>
+        <w:lastRenderedPageBreak/>
+        <w:t>Loading and Preparing the Custom Dataset</w:t>
+      </w:r>
+    </w:p>
+    <w:p>
+      <w:pPr>
+        <w:pStyle w:val="NormalWeb"/>
+        <w:numPr>
+          <w:ilvl w:val="0"/>
+          <w:numId w:val="5"/>
+        </w:numPr>
+      </w:pPr>
+      <w:r>
+        <w:t xml:space="preserve">Load the labels.csv file to map IDs to names. </w:t>
+      </w:r>
+    </w:p>
+    <w:p>
+      <w:pPr>
+        <w:pStyle w:val="NormalWeb"/>
+        <w:numPr>
+          <w:ilvl w:val="0"/>
+          <w:numId w:val="5"/>
+        </w:numPr>
+      </w:pPr>
+      <w:r>
+        <w:t xml:space="preserve">Read images from the train, test, and validate folders. </w:t>
+      </w:r>
+    </w:p>
+    <w:p>
+      <w:pPr>
+        <w:pStyle w:val="NormalWeb"/>
+        <w:numPr>
+          <w:ilvl w:val="0"/>
+          <w:numId w:val="5"/>
+        </w:numPr>
+      </w:pPr>
+      <w:r>
+        <w:t xml:space="preserve"> Use MTCNN to detect and crop faces from the images. </w:t>
+      </w:r>
+    </w:p>
+    <w:p>
+      <w:pPr>
+        <w:pStyle w:val="NormalWeb"/>
+        <w:numPr>
+          <w:ilvl w:val="0"/>
+          <w:numId w:val="5"/>
+        </w:numPr>
+      </w:pPr>
+      <w:r>
+        <w:t xml:space="preserve"> Preprocess the images (resize to 160x160, normalize, etc.) for compatibility with a face recognition model (e.g., a model based on FaceNet or a custom CNN). </w:t>
+      </w:r>
+    </w:p>
+    <w:p>
+      <w:pPr>
+        <w:pStyle w:val="NormalWeb"/>
+        <w:numPr>
+          <w:ilvl w:val="0"/>
+          <w:numId w:val="5"/>
+        </w:numPr>
+      </w:pPr>
+      <w:r>
+        <w:t xml:space="preserve"> Organize the data into a format suitable for training (e.g., PyTorch Dataset for easy batching).</w:t>
+      </w:r>
+    </w:p>
+    <w:p>
+      <w:pPr>
+        <w:pStyle w:val="ListParagraph"/>
+        <w:numPr>
+          <w:ilvl w:val="0"/>
+          <w:numId w:val="4"/>
+        </w:numPr>
+        <w:rPr>
+          <w:rFonts w:ascii="Times New Roman" w:hAnsi="Times New Roman" w:cs="Times New Roman"/>
+          <w:sz w:val="28"/>
+          <w:szCs w:val="28"/>
+        </w:rPr>
+      </w:pPr>
+      <w:r>
+        <w:rPr>
+          <w:rFonts w:ascii="Times New Roman" w:hAnsi="Times New Roman" w:cs="Times New Roman"/>
+          <w:sz w:val="28"/>
+          <w:szCs w:val="28"/>
+        </w:rPr>
+        <w:t>Step 3: Defining the Face Recognition Model</w:t>
+      </w:r>
     </w:p>
     <w:p>
       <w:pPr>
@@ -759,8 +743,7 @@
       <w:r>
         <w:t xml:space="preserve"> </w:t>
       </w:r>
-      <w:hyperlink r:id="rId6" w:history="1">
-        <w:proofErr w:type="spellStart"/>
+      <w:hyperlink r:id="rId8" w:history="1">
         <w:r>
           <w:rPr>
             <w:rStyle w:val="Hyperlink"/>
@@ -768,17 +751,7 @@
             <w:sz w:val="28"/>
             <w:szCs w:val="28"/>
           </w:rPr>
-          <w:t>yakhyo</w:t>
-        </w:r>
-        <w:proofErr w:type="spellEnd"/>
-        <w:r>
-          <w:rPr>
-            <w:rStyle w:val="Hyperlink"/>
-            <w:rFonts w:ascii="Times New Roman" w:hAnsi="Times New Roman" w:cs="Times New Roman"/>
-            <w:sz w:val="28"/>
-            <w:szCs w:val="28"/>
-          </w:rPr>
-          <w:t xml:space="preserve">/head-pose-estimation: </w:t>
+          <w:t xml:space="preserve">yakhyo/head-pose-estimation: </w:t>
         </w:r>
         <w:r>
           <w:rPr>
@@ -796,9 +769,31 @@
             <w:sz w:val="28"/>
             <w:szCs w:val="28"/>
           </w:rPr>
-          <w:t xml:space="preserve"> | Real Time Head Pose Estimation: Accurate head pose estimation using </w:t>
+          <w:t xml:space="preserve"> | Real Time Head Pose Estimation: Accurate head pose estimation using ResNet 18/34/50 and MobileNet V2/V3 models. Evaluate yaw, pitch, and roll with pre-trained weights for quick integration.</w:t>
         </w:r>
-        <w:proofErr w:type="spellStart"/>
+      </w:hyperlink>
+    </w:p>
+    <w:p>
+      <w:pPr>
+        <w:pStyle w:val="ListParagraph"/>
+        <w:rPr>
+          <w:rFonts w:ascii="Times New Roman" w:hAnsi="Times New Roman" w:cs="Times New Roman"/>
+          <w:sz w:val="28"/>
+          <w:szCs w:val="28"/>
+        </w:rPr>
+      </w:pPr>
+      <w:r>
+        <w:rPr>
+          <w:rFonts w:ascii="Times New Roman" w:hAnsi="Times New Roman" w:cs="Times New Roman"/>
+          <w:sz w:val="28"/>
+          <w:szCs w:val="28"/>
+        </w:rPr>
+        <w:t>2.</w:t>
+      </w:r>
+      <w:r>
+        <w:t xml:space="preserve"> </w:t>
+      </w:r>
+      <w:hyperlink r:id="rId9" w:history="1">
         <w:r>
           <w:rPr>
             <w:rStyle w:val="Hyperlink"/>
@@ -806,37 +801,7 @@
             <w:sz w:val="28"/>
             <w:szCs w:val="28"/>
           </w:rPr>
-          <w:t>ResNet</w:t>
-        </w:r>
-        <w:proofErr w:type="spellEnd"/>
-        <w:r>
-          <w:rPr>
-            <w:rStyle w:val="Hyperlink"/>
-            <w:rFonts w:ascii="Times New Roman" w:hAnsi="Times New Roman" w:cs="Times New Roman"/>
-            <w:sz w:val="28"/>
-            <w:szCs w:val="28"/>
-          </w:rPr>
-          <w:t xml:space="preserve"> 18/34/50 and </w:t>
-        </w:r>
-        <w:proofErr w:type="spellStart"/>
-        <w:r>
-          <w:rPr>
-            <w:rStyle w:val="Hyperlink"/>
-            <w:rFonts w:ascii="Times New Roman" w:hAnsi="Times New Roman" w:cs="Times New Roman"/>
-            <w:sz w:val="28"/>
-            <w:szCs w:val="28"/>
-          </w:rPr>
-          <w:t>MobileNet</w:t>
-        </w:r>
-        <w:proofErr w:type="spellEnd"/>
-        <w:r>
-          <w:rPr>
-            <w:rStyle w:val="Hyperlink"/>
-            <w:rFonts w:ascii="Times New Roman" w:hAnsi="Times New Roman" w:cs="Times New Roman"/>
-            <w:sz w:val="28"/>
-            <w:szCs w:val="28"/>
-          </w:rPr>
-          <w:t xml:space="preserve"> V2/V3 models. Evaluate yaw, pitch, and roll with pre-trained weights for quick integration.</w:t>
+          <w:t>Real-time 6DoF full-range markerless head pose estimation</w:t>
         </w:r>
       </w:hyperlink>
     </w:p>
@@ -855,64 +820,12 @@
           <w:sz w:val="28"/>
           <w:szCs w:val="28"/>
         </w:rPr>
-        <w:t>2.</w:t>
+        <w:t>3.</w:t>
       </w:r>
       <w:r>
         <w:t xml:space="preserve"> </w:t>
       </w:r>
-      <w:hyperlink r:id="rId7" w:history="1">
-        <w:r>
-          <w:rPr>
-            <w:rStyle w:val="Hyperlink"/>
-            <w:rFonts w:ascii="Times New Roman" w:hAnsi="Times New Roman" w:cs="Times New Roman"/>
-            <w:sz w:val="28"/>
-            <w:szCs w:val="28"/>
-          </w:rPr>
-          <w:t xml:space="preserve">Real-time 6DoF full-range </w:t>
-        </w:r>
-        <w:proofErr w:type="spellStart"/>
-        <w:r>
-          <w:rPr>
-            <w:rStyle w:val="Hyperlink"/>
-            <w:rFonts w:ascii="Times New Roman" w:hAnsi="Times New Roman" w:cs="Times New Roman"/>
-            <w:sz w:val="28"/>
-            <w:szCs w:val="28"/>
-          </w:rPr>
-          <w:t>markerless</w:t>
-        </w:r>
-        <w:proofErr w:type="spellEnd"/>
-        <w:r>
-          <w:rPr>
-            <w:rStyle w:val="Hyperlink"/>
-            <w:rFonts w:ascii="Times New Roman" w:hAnsi="Times New Roman" w:cs="Times New Roman"/>
-            <w:sz w:val="28"/>
-            <w:szCs w:val="28"/>
-          </w:rPr>
-          <w:t xml:space="preserve"> head pose estimation</w:t>
-        </w:r>
-      </w:hyperlink>
-    </w:p>
-    <w:p>
-      <w:pPr>
-        <w:pStyle w:val="ListParagraph"/>
-        <w:rPr>
-          <w:rFonts w:ascii="Times New Roman" w:hAnsi="Times New Roman" w:cs="Times New Roman"/>
-          <w:sz w:val="28"/>
-          <w:szCs w:val="28"/>
-        </w:rPr>
-      </w:pPr>
-      <w:r>
-        <w:rPr>
-          <w:rFonts w:ascii="Times New Roman" w:hAnsi="Times New Roman" w:cs="Times New Roman"/>
-          <w:sz w:val="28"/>
-          <w:szCs w:val="28"/>
-        </w:rPr>
-        <w:t>3.</w:t>
-      </w:r>
-      <w:r>
-        <w:t xml:space="preserve"> </w:t>
-      </w:r>
-      <w:hyperlink r:id="rId8" w:history="1">
+      <w:hyperlink r:id="rId10" w:history="1">
         <w:r>
           <w:rPr>
             <w:rStyle w:val="Hyperlink"/>
@@ -948,13 +861,63 @@
 </w:document>
 </file>
 
+<file path=word/endnotes.xml><?xml version="1.0" encoding="utf-8"?>
+<w:endnotes xmlns:wpc="http://schemas.microsoft.com/office/word/2010/wordprocessingCanvas" xmlns:cx="http://schemas.microsoft.com/office/drawing/2014/chartex" xmlns:cx1="http://schemas.microsoft.com/office/drawing/2015/9/8/chartex" xmlns:cx2="http://schemas.microsoft.com/office/drawing/2015/10/21/chartex" xmlns:cx3="http://schemas.microsoft.com/office/drawing/2016/5/9/chartex" xmlns:cx4="http://schemas.microsoft.com/office/drawing/2016/5/10/chartex" xmlns:cx5="http://schemas.microsoft.com/office/drawing/2016/5/11/chartex" xmlns:cx6="http://schemas.microsoft.com/office/drawing/2016/5/12/chartex" xmlns:cx7="http://schemas.microsoft.com/office/drawing/2016/5/13/chartex" xmlns:cx8="http://schemas.microsoft.com/office/drawing/2016/5/14/chartex" xmlns:mc="http://schemas.openxmlformats.org/markup-compatibility/2006" xmlns:aink="http://schemas.microsoft.com/office/drawing/2016/ink" xmlns:am3d="http://schemas.microsoft.com/office/drawing/2017/model3d" xmlns:o="urn:schemas-microsoft-com:office:office" xmlns:oel="http://schemas.microsoft.com/office/2019/extlst" xmlns:r="http://schemas.openxmlformats.org/officeDocument/2006/relationships" xmlns:m="http://schemas.openxmlformats.org/officeDocument/2006/math" xmlns:v="urn:schemas-microsoft-com:vml" xmlns:wp14="http://schemas.microsoft.com/office/word/2010/wordprocessingDrawing" xmlns:wp="http://schemas.openxmlformats.org/drawingml/2006/wordprocessingDrawing" xmlns:w10="urn:schemas-microsoft-com:office:word" xmlns:w="http://schemas.openxmlformats.org/wordprocessingml/2006/main" xmlns:w14="http://schemas.microsoft.com/office/word/2010/wordml" xmlns:w15="http://schemas.microsoft.com/office/word/2012/wordml" xmlns:w16cex="http://schemas.microsoft.com/office/word/2018/wordml/cex" xmlns:w16cid="http://schemas.microsoft.com/office/word/2016/wordml/cid" xmlns:w16="http://schemas.microsoft.com/office/word/2018/wordml" xmlns:w16du="http://schemas.microsoft.com/office/word/2023/wordml/word16du" xmlns:w16sdtdh="http://schemas.microsoft.com/office/word/2020/wordml/sdtdatahash" xmlns:w16sdtfl="http://schemas.microsoft.com/office/word/2024/wordml/sdtformatlock" xmlns:w16se="http://schemas.microsoft.com/office/word/2015/wordml/symex" xmlns:wpg="http://schemas.microsoft.com/office/word/2010/wordprocessingGroup" xmlns:wpi="http://schemas.microsoft.com/office/word/2010/wordprocessingInk" xmlns:wne="http://schemas.microsoft.com/office/word/2006/wordml" xmlns:wps="http://schemas.microsoft.com/office/word/2010/wordprocessingShape" mc:Ignorable="w14 w15 w16se w16cid w16 w16cex w16sdtdh w16sdtfl w16du wp14">
+  <w:endnote w:type="separator" w:id="-1">
+    <w:p>
+      <w:pPr>
+        <w:spacing w:after="0" w:line="240" w:lineRule="auto"/>
+      </w:pPr>
+      <w:r>
+        <w:separator/>
+      </w:r>
+    </w:p>
+  </w:endnote>
+  <w:endnote w:type="continuationSeparator" w:id="0">
+    <w:p>
+      <w:pPr>
+        <w:spacing w:after="0" w:line="240" w:lineRule="auto"/>
+      </w:pPr>
+      <w:r>
+        <w:continuationSeparator/>
+      </w:r>
+    </w:p>
+  </w:endnote>
+</w:endnotes>
+</file>
+
+<file path=word/footnotes.xml><?xml version="1.0" encoding="utf-8"?>
+<w:footnotes xmlns:wpc="http://schemas.microsoft.com/office/word/2010/wordprocessingCanvas" xmlns:cx="http://schemas.microsoft.com/office/drawing/2014/chartex" xmlns:cx1="http://schemas.microsoft.com/office/drawing/2015/9/8/chartex" xmlns:cx2="http://schemas.microsoft.com/office/drawing/2015/10/21/chartex" xmlns:cx3="http://schemas.microsoft.com/office/drawing/2016/5/9/chartex" xmlns:cx4="http://schemas.microsoft.com/office/drawing/2016/5/10/chartex" xmlns:cx5="http://schemas.microsoft.com/office/drawing/2016/5/11/chartex" xmlns:cx6="http://schemas.microsoft.com/office/drawing/2016/5/12/chartex" xmlns:cx7="http://schemas.microsoft.com/office/drawing/2016/5/13/chartex" xmlns:cx8="http://schemas.microsoft.com/office/drawing/2016/5/14/chartex" xmlns:mc="http://schemas.openxmlformats.org/markup-compatibility/2006" xmlns:aink="http://schemas.microsoft.com/office/drawing/2016/ink" xmlns:am3d="http://schemas.microsoft.com/office/drawing/2017/model3d" xmlns:o="urn:schemas-microsoft-com:office:office" xmlns:oel="http://schemas.microsoft.com/office/2019/extlst" xmlns:r="http://schemas.openxmlformats.org/officeDocument/2006/relationships" xmlns:m="http://schemas.openxmlformats.org/officeDocument/2006/math" xmlns:v="urn:schemas-microsoft-com:vml" xmlns:wp14="http://schemas.microsoft.com/office/word/2010/wordprocessingDrawing" xmlns:wp="http://schemas.openxmlformats.org/drawingml/2006/wordprocessingDrawing" xmlns:w10="urn:schemas-microsoft-com:office:word" xmlns:w="http://schemas.openxmlformats.org/wordprocessingml/2006/main" xmlns:w14="http://schemas.microsoft.com/office/word/2010/wordml" xmlns:w15="http://schemas.microsoft.com/office/word/2012/wordml" xmlns:w16cex="http://schemas.microsoft.com/office/word/2018/wordml/cex" xmlns:w16cid="http://schemas.microsoft.com/office/word/2016/wordml/cid" xmlns:w16="http://schemas.microsoft.com/office/word/2018/wordml" xmlns:w16du="http://schemas.microsoft.com/office/word/2023/wordml/word16du" xmlns:w16sdtdh="http://schemas.microsoft.com/office/word/2020/wordml/sdtdatahash" xmlns:w16sdtfl="http://schemas.microsoft.com/office/word/2024/wordml/sdtformatlock" xmlns:w16se="http://schemas.microsoft.com/office/word/2015/wordml/symex" xmlns:wpg="http://schemas.microsoft.com/office/word/2010/wordprocessingGroup" xmlns:wpi="http://schemas.microsoft.com/office/word/2010/wordprocessingInk" xmlns:wne="http://schemas.microsoft.com/office/word/2006/wordml" xmlns:wps="http://schemas.microsoft.com/office/word/2010/wordprocessingShape" mc:Ignorable="w14 w15 w16se w16cid w16 w16cex w16sdtdh w16sdtfl w16du wp14">
+  <w:footnote w:type="separator" w:id="-1">
+    <w:p>
+      <w:pPr>
+        <w:spacing w:after="0" w:line="240" w:lineRule="auto"/>
+      </w:pPr>
+      <w:r>
+        <w:separator/>
+      </w:r>
+    </w:p>
+  </w:footnote>
+  <w:footnote w:type="continuationSeparator" w:id="0">
+    <w:p>
+      <w:pPr>
+        <w:spacing w:after="0" w:line="240" w:lineRule="auto"/>
+      </w:pPr>
+      <w:r>
+        <w:continuationSeparator/>
+      </w:r>
+    </w:p>
+  </w:footnote>
+</w:footnotes>
+</file>
+
 <file path=word/numbering.xml><?xml version="1.0" encoding="utf-8"?>
 <w:numbering xmlns:wpc="http://schemas.microsoft.com/office/word/2010/wordprocessingCanvas" xmlns:cx="http://schemas.microsoft.com/office/drawing/2014/chartex" xmlns:cx1="http://schemas.microsoft.com/office/drawing/2015/9/8/chartex" xmlns:cx2="http://schemas.microsoft.com/office/drawing/2015/10/21/chartex" xmlns:cx3="http://schemas.microsoft.com/office/drawing/2016/5/9/chartex" xmlns:cx4="http://schemas.microsoft.com/office/drawing/2016/5/10/chartex" xmlns:cx5="http://schemas.microsoft.com/office/drawing/2016/5/11/chartex" xmlns:cx6="http://schemas.microsoft.com/office/drawing/2016/5/12/chartex" xmlns:cx7="http://schemas.microsoft.com/office/drawing/2016/5/13/chartex" xmlns:cx8="http://schemas.microsoft.com/office/drawing/2016/5/14/chartex" xmlns:mc="http://schemas.openxmlformats.org/markup-compatibility/2006" xmlns:aink="http://schemas.microsoft.com/office/drawing/2016/ink" xmlns:am3d="http://schemas.microsoft.com/office/drawing/2017/model3d" xmlns:o="urn:schemas-microsoft-com:office:office" xmlns:oel="http://schemas.microsoft.com/office/2019/extlst" xmlns:r="http://schemas.openxmlformats.org/officeDocument/2006/relationships" xmlns:m="http://schemas.openxmlformats.org/officeDocument/2006/math" xmlns:v="urn:schemas-microsoft-com:vml" xmlns:wp14="http://schemas.microsoft.com/office/word/2010/wordprocessingDrawing" xmlns:wp="http://schemas.openxmlformats.org/drawingml/2006/wordprocessingDrawing" xmlns:w10="urn:schemas-microsoft-com:office:word" xmlns:w="http://schemas.openxmlformats.org/wordprocessingml/2006/main" xmlns:w14="http://schemas.microsoft.com/office/word/2010/wordml" xmlns:w15="http://schemas.microsoft.com/office/word/2012/wordml" xmlns:w16cex="http://schemas.microsoft.com/office/word/2018/wordml/cex" xmlns:w16cid="http://schemas.microsoft.com/office/word/2016/wordml/cid" xmlns:w16="http://schemas.microsoft.com/office/word/2018/wordml" xmlns:w16du="http://schemas.microsoft.com/office/word/2023/wordml/word16du" xmlns:w16sdtdh="http://schemas.microsoft.com/office/word/2020/wordml/sdtdatahash" xmlns:w16sdtfl="http://schemas.microsoft.com/office/word/2024/wordml/sdtformatlock" xmlns:w16se="http://schemas.microsoft.com/office/word/2015/wordml/symex" xmlns:wpg="http://schemas.microsoft.com/office/word/2010/wordprocessingGroup" xmlns:wpi="http://schemas.microsoft.com/office/word/2010/wordprocessingInk" xmlns:wne="http://schemas.microsoft.com/office/word/2006/wordml" xmlns:wps="http://schemas.microsoft.com/office/word/2010/wordprocessingShape" mc:Ignorable="w14 w15 w16se w16cid w16 w16cex w16sdtdh w16sdtfl w16du wp14">
   <w:abstractNum w:abstractNumId="0" w15:restartNumberingAfterBreak="0">
-    <w:nsid w:val="06C017E0"/>
+    <w:nsid w:val="0663325E"/>
     <w:multiLevelType w:val="hybridMultilevel"/>
-    <w:tmpl w:val="AC1C3FA8"/>
-    <w:lvl w:ilvl="0" w:tplc="4009000F">
+    <w:tmpl w:val="C4EABCCE"/>
+    <w:lvl w:ilvl="0" w:tplc="FFFFFFFF">
       <w:start w:val="1"/>
       <w:numFmt w:val="decimal"/>
       <w:lvlText w:val="%1."/>
@@ -963,7 +926,7 @@
         <w:ind w:left="720" w:hanging="360"/>
       </w:pPr>
     </w:lvl>
-    <w:lvl w:ilvl="1" w:tplc="40090019" w:tentative="1">
+    <w:lvl w:ilvl="1" w:tplc="FFFFFFFF" w:tentative="1">
       <w:start w:val="1"/>
       <w:numFmt w:val="lowerLetter"/>
       <w:lvlText w:val="%2."/>
@@ -972,7 +935,7 @@
         <w:ind w:left="1440" w:hanging="360"/>
       </w:pPr>
     </w:lvl>
-    <w:lvl w:ilvl="2" w:tplc="4009001B" w:tentative="1">
+    <w:lvl w:ilvl="2" w:tplc="FFFFFFFF" w:tentative="1">
       <w:start w:val="1"/>
       <w:numFmt w:val="lowerRoman"/>
       <w:lvlText w:val="%3."/>
@@ -981,7 +944,7 @@
         <w:ind w:left="2160" w:hanging="180"/>
       </w:pPr>
     </w:lvl>
-    <w:lvl w:ilvl="3" w:tplc="4009000F" w:tentative="1">
+    <w:lvl w:ilvl="3" w:tplc="FFFFFFFF" w:tentative="1">
       <w:start w:val="1"/>
       <w:numFmt w:val="decimal"/>
       <w:lvlText w:val="%4."/>
@@ -990,7 +953,7 @@
         <w:ind w:left="2880" w:hanging="360"/>
       </w:pPr>
     </w:lvl>
-    <w:lvl w:ilvl="4" w:tplc="40090019" w:tentative="1">
+    <w:lvl w:ilvl="4" w:tplc="FFFFFFFF" w:tentative="1">
       <w:start w:val="1"/>
       <w:numFmt w:val="lowerLetter"/>
       <w:lvlText w:val="%5."/>
@@ -999,7 +962,7 @@
         <w:ind w:left="3600" w:hanging="360"/>
       </w:pPr>
     </w:lvl>
-    <w:lvl w:ilvl="5" w:tplc="4009001B" w:tentative="1">
+    <w:lvl w:ilvl="5" w:tplc="FFFFFFFF" w:tentative="1">
       <w:start w:val="1"/>
       <w:numFmt w:val="lowerRoman"/>
       <w:lvlText w:val="%6."/>
@@ -1008,7 +971,7 @@
         <w:ind w:left="4320" w:hanging="180"/>
       </w:pPr>
     </w:lvl>
-    <w:lvl w:ilvl="6" w:tplc="4009000F" w:tentative="1">
+    <w:lvl w:ilvl="6" w:tplc="FFFFFFFF" w:tentative="1">
       <w:start w:val="1"/>
       <w:numFmt w:val="decimal"/>
       <w:lvlText w:val="%7."/>
@@ -1017,7 +980,7 @@
         <w:ind w:left="5040" w:hanging="360"/>
       </w:pPr>
     </w:lvl>
-    <w:lvl w:ilvl="7" w:tplc="40090019" w:tentative="1">
+    <w:lvl w:ilvl="7" w:tplc="FFFFFFFF" w:tentative="1">
       <w:start w:val="1"/>
       <w:numFmt w:val="lowerLetter"/>
       <w:lvlText w:val="%8."/>
@@ -1026,7 +989,7 @@
         <w:ind w:left="5760" w:hanging="360"/>
       </w:pPr>
     </w:lvl>
-    <w:lvl w:ilvl="8" w:tplc="4009001B" w:tentative="1">
+    <w:lvl w:ilvl="8" w:tplc="FFFFFFFF" w:tentative="1">
       <w:start w:val="1"/>
       <w:numFmt w:val="lowerRoman"/>
       <w:lvlText w:val="%9."/>
@@ -1037,6 +1000,92 @@
     </w:lvl>
   </w:abstractNum>
   <w:abstractNum w:abstractNumId="1" w15:restartNumberingAfterBreak="0">
+    <w:nsid w:val="06C017E0"/>
+    <w:multiLevelType w:val="hybridMultilevel"/>
+    <w:tmpl w:val="C4EABCCE"/>
+    <w:lvl w:ilvl="0" w:tplc="4009000F">
+      <w:start w:val="1"/>
+      <w:numFmt w:val="decimal"/>
+      <w:lvlText w:val="%1."/>
+      <w:lvlJc w:val="left"/>
+      <w:pPr>
+        <w:ind w:left="720" w:hanging="360"/>
+      </w:pPr>
+    </w:lvl>
+    <w:lvl w:ilvl="1" w:tplc="40090019" w:tentative="1">
+      <w:start w:val="1"/>
+      <w:numFmt w:val="lowerLetter"/>
+      <w:lvlText w:val="%2."/>
+      <w:lvlJc w:val="left"/>
+      <w:pPr>
+        <w:ind w:left="1440" w:hanging="360"/>
+      </w:pPr>
+    </w:lvl>
+    <w:lvl w:ilvl="2" w:tplc="4009001B" w:tentative="1">
+      <w:start w:val="1"/>
+      <w:numFmt w:val="lowerRoman"/>
+      <w:lvlText w:val="%3."/>
+      <w:lvlJc w:val="right"/>
+      <w:pPr>
+        <w:ind w:left="2160" w:hanging="180"/>
+      </w:pPr>
+    </w:lvl>
+    <w:lvl w:ilvl="3" w:tplc="4009000F" w:tentative="1">
+      <w:start w:val="1"/>
+      <w:numFmt w:val="decimal"/>
+      <w:lvlText w:val="%4."/>
+      <w:lvlJc w:val="left"/>
+      <w:pPr>
+        <w:ind w:left="2880" w:hanging="360"/>
+      </w:pPr>
+    </w:lvl>
+    <w:lvl w:ilvl="4" w:tplc="40090019" w:tentative="1">
+      <w:start w:val="1"/>
+      <w:numFmt w:val="lowerLetter"/>
+      <w:lvlText w:val="%5."/>
+      <w:lvlJc w:val="left"/>
+      <w:pPr>
+        <w:ind w:left="3600" w:hanging="360"/>
+      </w:pPr>
+    </w:lvl>
+    <w:lvl w:ilvl="5" w:tplc="4009001B" w:tentative="1">
+      <w:start w:val="1"/>
+      <w:numFmt w:val="lowerRoman"/>
+      <w:lvlText w:val="%6."/>
+      <w:lvlJc w:val="right"/>
+      <w:pPr>
+        <w:ind w:left="4320" w:hanging="180"/>
+      </w:pPr>
+    </w:lvl>
+    <w:lvl w:ilvl="6" w:tplc="4009000F" w:tentative="1">
+      <w:start w:val="1"/>
+      <w:numFmt w:val="decimal"/>
+      <w:lvlText w:val="%7."/>
+      <w:lvlJc w:val="left"/>
+      <w:pPr>
+        <w:ind w:left="5040" w:hanging="360"/>
+      </w:pPr>
+    </w:lvl>
+    <w:lvl w:ilvl="7" w:tplc="40090019" w:tentative="1">
+      <w:start w:val="1"/>
+      <w:numFmt w:val="lowerLetter"/>
+      <w:lvlText w:val="%8."/>
+      <w:lvlJc w:val="left"/>
+      <w:pPr>
+        <w:ind w:left="5760" w:hanging="360"/>
+      </w:pPr>
+    </w:lvl>
+    <w:lvl w:ilvl="8" w:tplc="4009001B" w:tentative="1">
+      <w:start w:val="1"/>
+      <w:numFmt w:val="lowerRoman"/>
+      <w:lvlText w:val="%9."/>
+      <w:lvlJc w:val="right"/>
+      <w:pPr>
+        <w:ind w:left="6480" w:hanging="180"/>
+      </w:pPr>
+    </w:lvl>
+  </w:abstractNum>
+  <w:abstractNum w:abstractNumId="2" w15:restartNumberingAfterBreak="0">
     <w:nsid w:val="1F012A2F"/>
     <w:multiLevelType w:val="hybridMultilevel"/>
     <w:tmpl w:val="26D07414"/>
@@ -1149,7 +1198,120 @@
       </w:rPr>
     </w:lvl>
   </w:abstractNum>
-  <w:abstractNum w:abstractNumId="2" w15:restartNumberingAfterBreak="0">
+  <w:abstractNum w:abstractNumId="3" w15:restartNumberingAfterBreak="0">
+    <w:nsid w:val="4103400C"/>
+    <w:multiLevelType w:val="hybridMultilevel"/>
+    <w:tmpl w:val="B19C5F8E"/>
+    <w:lvl w:ilvl="0" w:tplc="40090001">
+      <w:start w:val="1"/>
+      <w:numFmt w:val="bullet"/>
+      <w:lvlText w:val=""/>
+      <w:lvlJc w:val="left"/>
+      <w:pPr>
+        <w:ind w:left="1440" w:hanging="360"/>
+      </w:pPr>
+      <w:rPr>
+        <w:rFonts w:ascii="Symbol" w:hAnsi="Symbol" w:hint="default"/>
+      </w:rPr>
+    </w:lvl>
+    <w:lvl w:ilvl="1" w:tplc="40090003" w:tentative="1">
+      <w:start w:val="1"/>
+      <w:numFmt w:val="bullet"/>
+      <w:lvlText w:val="o"/>
+      <w:lvlJc w:val="left"/>
+      <w:pPr>
+        <w:ind w:left="2160" w:hanging="360"/>
+      </w:pPr>
+      <w:rPr>
+        <w:rFonts w:ascii="Courier New" w:hAnsi="Courier New" w:cs="Courier New" w:hint="default"/>
+      </w:rPr>
+    </w:lvl>
+    <w:lvl w:ilvl="2" w:tplc="40090005" w:tentative="1">
+      <w:start w:val="1"/>
+      <w:numFmt w:val="bullet"/>
+      <w:lvlText w:val=""/>
+      <w:lvlJc w:val="left"/>
+      <w:pPr>
+        <w:ind w:left="2880" w:hanging="360"/>
+      </w:pPr>
+      <w:rPr>
+        <w:rFonts w:ascii="Wingdings" w:hAnsi="Wingdings" w:hint="default"/>
+      </w:rPr>
+    </w:lvl>
+    <w:lvl w:ilvl="3" w:tplc="40090001" w:tentative="1">
+      <w:start w:val="1"/>
+      <w:numFmt w:val="bullet"/>
+      <w:lvlText w:val=""/>
+      <w:lvlJc w:val="left"/>
+      <w:pPr>
+        <w:ind w:left="3600" w:hanging="360"/>
+      </w:pPr>
+      <w:rPr>
+        <w:rFonts w:ascii="Symbol" w:hAnsi="Symbol" w:hint="default"/>
+      </w:rPr>
+    </w:lvl>
+    <w:lvl w:ilvl="4" w:tplc="40090003" w:tentative="1">
+      <w:start w:val="1"/>
+      <w:numFmt w:val="bullet"/>
+      <w:lvlText w:val="o"/>
+      <w:lvlJc w:val="left"/>
+      <w:pPr>
+        <w:ind w:left="4320" w:hanging="360"/>
+      </w:pPr>
+      <w:rPr>
+        <w:rFonts w:ascii="Courier New" w:hAnsi="Courier New" w:cs="Courier New" w:hint="default"/>
+      </w:rPr>
+    </w:lvl>
+    <w:lvl w:ilvl="5" w:tplc="40090005" w:tentative="1">
+      <w:start w:val="1"/>
+      <w:numFmt w:val="bullet"/>
+      <w:lvlText w:val=""/>
+      <w:lvlJc w:val="left"/>
+      <w:pPr>
+        <w:ind w:left="5040" w:hanging="360"/>
+      </w:pPr>
+      <w:rPr>
+        <w:rFonts w:ascii="Wingdings" w:hAnsi="Wingdings" w:hint="default"/>
+      </w:rPr>
+    </w:lvl>
+    <w:lvl w:ilvl="6" w:tplc="40090001" w:tentative="1">
+      <w:start w:val="1"/>
+      <w:numFmt w:val="bullet"/>
+      <w:lvlText w:val=""/>
+      <w:lvlJc w:val="left"/>
+      <w:pPr>
+        <w:ind w:left="5760" w:hanging="360"/>
+      </w:pPr>
+      <w:rPr>
+        <w:rFonts w:ascii="Symbol" w:hAnsi="Symbol" w:hint="default"/>
+      </w:rPr>
+    </w:lvl>
+    <w:lvl w:ilvl="7" w:tplc="40090003" w:tentative="1">
+      <w:start w:val="1"/>
+      <w:numFmt w:val="bullet"/>
+      <w:lvlText w:val="o"/>
+      <w:lvlJc w:val="left"/>
+      <w:pPr>
+        <w:ind w:left="6480" w:hanging="360"/>
+      </w:pPr>
+      <w:rPr>
+        <w:rFonts w:ascii="Courier New" w:hAnsi="Courier New" w:cs="Courier New" w:hint="default"/>
+      </w:rPr>
+    </w:lvl>
+    <w:lvl w:ilvl="8" w:tplc="40090005" w:tentative="1">
+      <w:start w:val="1"/>
+      <w:numFmt w:val="bullet"/>
+      <w:lvlText w:val=""/>
+      <w:lvlJc w:val="left"/>
+      <w:pPr>
+        <w:ind w:left="7200" w:hanging="360"/>
+      </w:pPr>
+      <w:rPr>
+        <w:rFonts w:ascii="Wingdings" w:hAnsi="Wingdings" w:hint="default"/>
+      </w:rPr>
+    </w:lvl>
+  </w:abstractNum>
+  <w:abstractNum w:abstractNumId="4" w15:restartNumberingAfterBreak="0">
     <w:nsid w:val="489D6E49"/>
     <w:multiLevelType w:val="hybridMultilevel"/>
     <w:tmpl w:val="AC1C3FA8"/>
@@ -1236,13 +1398,19 @@
     </w:lvl>
   </w:abstractNum>
   <w:num w:numId="1" w16cid:durableId="709303648">
+    <w:abstractNumId w:val="2"/>
+  </w:num>
+  <w:num w:numId="2" w16cid:durableId="1722056011">
     <w:abstractNumId w:val="1"/>
   </w:num>
-  <w:num w:numId="2" w16cid:durableId="1722056011">
+  <w:num w:numId="3" w16cid:durableId="894396152">
+    <w:abstractNumId w:val="4"/>
+  </w:num>
+  <w:num w:numId="4" w16cid:durableId="1810976114">
     <w:abstractNumId w:val="0"/>
   </w:num>
-  <w:num w:numId="3" w16cid:durableId="894396152">
-    <w:abstractNumId w:val="2"/>
+  <w:num w:numId="5" w16cid:durableId="228539517">
+    <w:abstractNumId w:val="3"/>
   </w:num>
 </w:numbering>
 </file>
@@ -1698,7 +1866,6 @@
     <w:next w:val="Normal"/>
     <w:link w:val="Heading3Char"/>
     <w:uiPriority w:val="9"/>
-    <w:semiHidden/>
     <w:unhideWhenUsed/>
     <w:qFormat/>
     <w:rsid w:val="009E18E1"/>
@@ -1850,7 +2017,6 @@
   <w:style w:type="character" w:default="1" w:styleId="DefaultParagraphFont">
     <w:name w:val="Default Paragraph Font"/>
     <w:uiPriority w:val="1"/>
-    <w:semiHidden/>
     <w:unhideWhenUsed/>
   </w:style>
   <w:style w:type="table" w:default="1" w:styleId="TableNormal">
@@ -1906,7 +2072,6 @@
     <w:basedOn w:val="DefaultParagraphFont"/>
     <w:link w:val="Heading3"/>
     <w:uiPriority w:val="9"/>
-    <w:semiHidden/>
     <w:rsid w:val="009E18E1"/>
     <w:rPr>
       <w:rFonts w:eastAsiaTheme="majorEastAsia" w:cstheme="majorBidi"/>
@@ -2186,6 +2351,123 @@
       <w:color w:val="605E5C"/>
       <w:shd w:val="clear" w:color="auto" w:fill="E1DFDD"/>
     </w:rPr>
+  </w:style>
+  <w:style w:type="paragraph" w:styleId="NormalWeb">
+    <w:name w:val="Normal (Web)"/>
+    <w:basedOn w:val="Normal"/>
+    <w:uiPriority w:val="99"/>
+    <w:semiHidden/>
+    <w:unhideWhenUsed/>
+    <w:rsid w:val="002C495E"/>
+    <w:pPr>
+      <w:spacing w:before="100" w:beforeAutospacing="1" w:after="100" w:afterAutospacing="1" w:line="240" w:lineRule="auto"/>
+    </w:pPr>
+    <w:rPr>
+      <w:rFonts w:ascii="Times New Roman" w:eastAsia="Times New Roman" w:hAnsi="Times New Roman" w:cs="Times New Roman"/>
+      <w:kern w:val="0"/>
+      <w:sz w:val="24"/>
+      <w:szCs w:val="24"/>
+      <w:lang w:eastAsia="en-IN"/>
+      <w14:ligatures w14:val="none"/>
+    </w:rPr>
+  </w:style>
+  <w:style w:type="paragraph" w:styleId="HTMLPreformatted">
+    <w:name w:val="HTML Preformatted"/>
+    <w:basedOn w:val="Normal"/>
+    <w:link w:val="HTMLPreformattedChar"/>
+    <w:uiPriority w:val="99"/>
+    <w:semiHidden/>
+    <w:unhideWhenUsed/>
+    <w:rsid w:val="002C495E"/>
+    <w:pPr>
+      <w:tabs>
+        <w:tab w:val="left" w:pos="916"/>
+        <w:tab w:val="left" w:pos="1832"/>
+        <w:tab w:val="left" w:pos="2748"/>
+        <w:tab w:val="left" w:pos="3664"/>
+        <w:tab w:val="left" w:pos="4580"/>
+        <w:tab w:val="left" w:pos="5496"/>
+        <w:tab w:val="left" w:pos="6412"/>
+        <w:tab w:val="left" w:pos="7328"/>
+        <w:tab w:val="left" w:pos="8244"/>
+        <w:tab w:val="left" w:pos="9160"/>
+        <w:tab w:val="left" w:pos="10076"/>
+        <w:tab w:val="left" w:pos="10992"/>
+        <w:tab w:val="left" w:pos="11908"/>
+        <w:tab w:val="left" w:pos="12824"/>
+        <w:tab w:val="left" w:pos="13740"/>
+        <w:tab w:val="left" w:pos="14656"/>
+      </w:tabs>
+      <w:spacing w:after="0" w:line="240" w:lineRule="auto"/>
+    </w:pPr>
+    <w:rPr>
+      <w:rFonts w:ascii="Courier New" w:eastAsia="Times New Roman" w:hAnsi="Courier New" w:cs="Courier New"/>
+      <w:kern w:val="0"/>
+      <w:sz w:val="20"/>
+      <w:szCs w:val="20"/>
+      <w:lang w:eastAsia="en-IN"/>
+      <w14:ligatures w14:val="none"/>
+    </w:rPr>
+  </w:style>
+  <w:style w:type="character" w:customStyle="1" w:styleId="HTMLPreformattedChar">
+    <w:name w:val="HTML Preformatted Char"/>
+    <w:basedOn w:val="DefaultParagraphFont"/>
+    <w:link w:val="HTMLPreformatted"/>
+    <w:uiPriority w:val="99"/>
+    <w:semiHidden/>
+    <w:rsid w:val="002C495E"/>
+    <w:rPr>
+      <w:rFonts w:ascii="Courier New" w:eastAsia="Times New Roman" w:hAnsi="Courier New" w:cs="Courier New"/>
+      <w:kern w:val="0"/>
+      <w:sz w:val="20"/>
+      <w:szCs w:val="20"/>
+      <w:lang w:eastAsia="en-IN"/>
+      <w14:ligatures w14:val="none"/>
+    </w:rPr>
+  </w:style>
+  <w:style w:type="paragraph" w:styleId="Header">
+    <w:name w:val="header"/>
+    <w:basedOn w:val="Normal"/>
+    <w:link w:val="HeaderChar"/>
+    <w:uiPriority w:val="99"/>
+    <w:unhideWhenUsed/>
+    <w:rsid w:val="00E579E1"/>
+    <w:pPr>
+      <w:tabs>
+        <w:tab w:val="center" w:pos="4513"/>
+        <w:tab w:val="right" w:pos="9026"/>
+      </w:tabs>
+      <w:spacing w:after="0" w:line="240" w:lineRule="auto"/>
+    </w:pPr>
+  </w:style>
+  <w:style w:type="character" w:customStyle="1" w:styleId="HeaderChar">
+    <w:name w:val="Header Char"/>
+    <w:basedOn w:val="DefaultParagraphFont"/>
+    <w:link w:val="Header"/>
+    <w:uiPriority w:val="99"/>
+    <w:rsid w:val="00E579E1"/>
+  </w:style>
+  <w:style w:type="paragraph" w:styleId="Footer">
+    <w:name w:val="footer"/>
+    <w:basedOn w:val="Normal"/>
+    <w:link w:val="FooterChar"/>
+    <w:uiPriority w:val="99"/>
+    <w:unhideWhenUsed/>
+    <w:rsid w:val="00E579E1"/>
+    <w:pPr>
+      <w:tabs>
+        <w:tab w:val="center" w:pos="4513"/>
+        <w:tab w:val="right" w:pos="9026"/>
+      </w:tabs>
+      <w:spacing w:after="0" w:line="240" w:lineRule="auto"/>
+    </w:pPr>
+  </w:style>
+  <w:style w:type="character" w:customStyle="1" w:styleId="FooterChar">
+    <w:name w:val="Footer Char"/>
+    <w:basedOn w:val="DefaultParagraphFont"/>
+    <w:link w:val="Footer"/>
+    <w:uiPriority w:val="99"/>
+    <w:rsid w:val="00E579E1"/>
   </w:style>
 </w:styles>
 </file>

</xml_diff>